<commit_message>
field work and constitution final
</commit_message>
<xml_diff>
--- a/Business/Official Documents/UNH SEDS/UNH_SEDS_Constitution_2019.docx
+++ b/Business/Official Documents/UNH SEDS/UNH_SEDS_Constitution_2019.docx
@@ -10,6 +10,7 @@
           <w:rFonts w:asciiTheme="minorHAnsi" w:eastAsia="Times New Roman" w:hAnsiTheme="minorHAnsi" w:cstheme="minorHAnsi"/>
           <w:b/>
           <w:bCs/>
+          <w:u w:val="single"/>
         </w:rPr>
       </w:pPr>
       <w:r>
@@ -17,6 +18,7 @@
           <w:rFonts w:asciiTheme="minorHAnsi" w:eastAsia="Times New Roman" w:hAnsiTheme="minorHAnsi" w:cstheme="minorHAnsi"/>
           <w:b/>
           <w:bCs/>
+          <w:u w:val="single"/>
         </w:rPr>
         <w:t>The Constitution of UNH SEDS</w:t>
       </w:r>
@@ -349,13 +351,13 @@
         <w:rPr>
           <w:rFonts w:eastAsia="Times New Roman" w:cstheme="minorHAnsi"/>
         </w:rPr>
-        <w:t>two days</w:t>
+        <w:t>prior to the meeting</w:t>
       </w:r>
       <w:r>
         <w:rPr>
           <w:rFonts w:eastAsia="Times New Roman" w:cstheme="minorHAnsi"/>
         </w:rPr>
-        <w:t xml:space="preserve"> in advance by </w:t>
+        <w:t xml:space="preserve"> by </w:t>
       </w:r>
       <w:r>
         <w:rPr>
@@ -414,6 +416,12 @@
       </w:pPr>
       <w:r>
         <w:rPr>
+          <w:rFonts w:asciiTheme="minorHAnsi" w:hAnsiTheme="minorHAnsi" w:cstheme="minorHAnsi"/>
+        </w:rPr>
+        <w:br/>
+      </w:r>
+      <w:r>
+        <w:rPr>
           <w:rFonts w:asciiTheme="minorHAnsi" w:eastAsia="Times New Roman" w:hAnsiTheme="minorHAnsi" w:cstheme="minorHAnsi"/>
           <w:u w:val="single"/>
         </w:rPr>
@@ -429,45 +437,519 @@
         <w:rPr>
           <w:rFonts w:asciiTheme="minorHAnsi" w:eastAsia="Times New Roman" w:hAnsiTheme="minorHAnsi" w:cstheme="minorHAnsi"/>
         </w:rPr>
-        <w:t xml:space="preserve">The process to become a member of UNH SEDS requires the student to contact the </w:t>
-      </w:r>
-      <w:r>
-        <w:rPr>
-          <w:rFonts w:asciiTheme="minorHAnsi" w:eastAsia="Times New Roman" w:hAnsiTheme="minorHAnsi" w:cstheme="minorHAnsi"/>
-        </w:rPr>
-        <w:t>Director of Media and Marketing</w:t>
-      </w:r>
-      <w:r>
-        <w:rPr>
-          <w:rFonts w:asciiTheme="minorHAnsi" w:eastAsia="Times New Roman" w:hAnsiTheme="minorHAnsi" w:cstheme="minorHAnsi"/>
-        </w:rPr>
-        <w:t>. The Board will then determine the acceptance of that student through the process of a majority vote of all Board Members. Non-Student Members of surrounding communities may also be selected for Members</w:t>
-      </w:r>
-      <w:r>
-        <w:rPr>
-          <w:rFonts w:asciiTheme="minorHAnsi" w:eastAsia="Times New Roman" w:hAnsiTheme="minorHAnsi" w:cstheme="minorHAnsi"/>
-        </w:rPr>
-        <w:t>hip if deemed appropriate by a 3⁄5</w:t>
-      </w:r>
-      <w:r>
-        <w:rPr>
-          <w:rFonts w:asciiTheme="minorHAnsi" w:eastAsia="Times New Roman" w:hAnsiTheme="minorHAnsi" w:cstheme="minorHAnsi"/>
-        </w:rPr>
-        <w:t xml:space="preserve"> majority vote of the Board.</w:t>
-      </w:r>
-      <w:r>
-        <w:rPr>
-          <w:rFonts w:asciiTheme="minorHAnsi" w:hAnsiTheme="minorHAnsi" w:cstheme="minorHAnsi"/>
+        <w:t xml:space="preserve">All Members </w:t>
+      </w:r>
+      <w:proofErr w:type="gramStart"/>
+      <w:r>
+        <w:rPr>
+          <w:rFonts w:asciiTheme="minorHAnsi" w:eastAsia="Times New Roman" w:hAnsiTheme="minorHAnsi" w:cstheme="minorHAnsi"/>
+        </w:rPr>
+        <w:t>are expected</w:t>
+      </w:r>
+      <w:proofErr w:type="gramEnd"/>
+      <w:r>
+        <w:rPr>
+          <w:rFonts w:asciiTheme="minorHAnsi" w:eastAsia="Times New Roman" w:hAnsiTheme="minorHAnsi" w:cstheme="minorHAnsi"/>
+        </w:rPr>
+        <w:t xml:space="preserve"> to work as a team to accomplish all goals set by the organization and the board.</w:t>
+      </w:r>
+      <w:r>
+        <w:rPr>
+          <w:rFonts w:asciiTheme="minorHAnsi" w:hAnsiTheme="minorHAnsi" w:cstheme="minorHAnsi"/>
+        </w:rPr>
+        <w:br/>
+      </w:r>
+      <w:r>
+        <w:rPr>
+          <w:rFonts w:asciiTheme="minorHAnsi" w:hAnsiTheme="minorHAnsi" w:cstheme="minorHAnsi"/>
+        </w:rPr>
+        <w:br/>
+      </w:r>
+      <w:r>
+        <w:rPr>
+          <w:rFonts w:asciiTheme="minorHAnsi" w:eastAsia="Times New Roman" w:hAnsiTheme="minorHAnsi" w:cstheme="minorHAnsi"/>
+          <w:u w:val="single"/>
+        </w:rPr>
+        <w:t xml:space="preserve">Section </w:t>
+      </w:r>
+      <w:proofErr w:type="gramStart"/>
+      <w:r>
+        <w:rPr>
+          <w:rFonts w:asciiTheme="minorHAnsi" w:eastAsia="Times New Roman" w:hAnsiTheme="minorHAnsi" w:cstheme="minorHAnsi"/>
+          <w:u w:val="single"/>
+        </w:rPr>
+        <w:t>3</w:t>
+      </w:r>
+      <w:proofErr w:type="gramEnd"/>
+      <w:r>
+        <w:rPr>
+          <w:rFonts w:asciiTheme="minorHAnsi" w:hAnsiTheme="minorHAnsi" w:cstheme="minorHAnsi"/>
+        </w:rPr>
+        <w:br/>
+      </w:r>
+      <w:r>
+        <w:rPr>
+          <w:rFonts w:asciiTheme="minorHAnsi" w:eastAsia="Times New Roman" w:hAnsiTheme="minorHAnsi" w:cstheme="minorHAnsi"/>
+        </w:rPr>
+        <w:t xml:space="preserve">Any member may be </w:t>
+      </w:r>
+      <w:r>
+        <w:rPr>
+          <w:rFonts w:asciiTheme="minorHAnsi" w:eastAsia="Times New Roman" w:hAnsiTheme="minorHAnsi" w:cstheme="minorHAnsi"/>
+        </w:rPr>
+        <w:t>removed from their position by 3/5</w:t>
+      </w:r>
+      <w:r>
+        <w:rPr>
+          <w:rFonts w:asciiTheme="minorHAnsi" w:eastAsia="Times New Roman" w:hAnsiTheme="minorHAnsi" w:cstheme="minorHAnsi"/>
+        </w:rPr>
+        <w:t xml:space="preserve"> vote of the Board. If a member is found to be doing nothing to further the development of the organization, his/her Membership may be revoked through the procedure outlined above. Any member removed from the organization may appeal to the general Membership. If their appeal is approved by 3/4 affirmative vote of the Membership, said member shall be considered reinstated.</w:t>
+      </w:r>
+      <w:r>
+        <w:rPr>
+          <w:rFonts w:asciiTheme="minorHAnsi" w:hAnsiTheme="minorHAnsi" w:cstheme="minorHAnsi"/>
+        </w:rPr>
+        <w:br/>
+      </w:r>
+      <w:r>
+        <w:rPr>
+          <w:rFonts w:asciiTheme="minorHAnsi" w:hAnsiTheme="minorHAnsi" w:cstheme="minorHAnsi"/>
+        </w:rPr>
+        <w:br/>
+      </w:r>
+      <w:r>
+        <w:rPr>
+          <w:rFonts w:asciiTheme="minorHAnsi" w:eastAsia="Times New Roman" w:hAnsiTheme="minorHAnsi" w:cstheme="minorHAnsi"/>
+          <w:u w:val="single"/>
+        </w:rPr>
+        <w:t>Section 4</w:t>
+      </w:r>
+      <w:r>
+        <w:rPr>
+          <w:rFonts w:asciiTheme="minorHAnsi" w:hAnsiTheme="minorHAnsi" w:cstheme="minorHAnsi"/>
+        </w:rPr>
+        <w:br/>
+      </w:r>
+      <w:r>
+        <w:rPr>
+          <w:rFonts w:asciiTheme="minorHAnsi" w:eastAsia="Times New Roman" w:hAnsiTheme="minorHAnsi" w:cstheme="minorHAnsi"/>
+        </w:rPr>
+        <w:t>Membership rules of UNH SEDS shall not be contrary to the University of New Hampshire nondiscrimination policy as outlined in the Students’ Rights, Rules, and Responsibilities.</w:t>
+      </w:r>
+      <w:r>
+        <w:rPr>
+          <w:rFonts w:asciiTheme="minorHAnsi" w:hAnsiTheme="minorHAnsi" w:cstheme="minorHAnsi"/>
+        </w:rPr>
+        <w:br/>
+      </w:r>
+      <w:r>
+        <w:rPr>
+          <w:rFonts w:asciiTheme="minorHAnsi" w:hAnsiTheme="minorHAnsi" w:cstheme="minorHAnsi"/>
+        </w:rPr>
+        <w:br/>
+      </w:r>
+      <w:r>
+        <w:rPr>
+          <w:rFonts w:asciiTheme="minorHAnsi" w:eastAsia="Times New Roman" w:hAnsiTheme="minorHAnsi" w:cstheme="minorHAnsi"/>
+          <w:u w:val="single"/>
+        </w:rPr>
+        <w:t>Section 5</w:t>
+      </w:r>
+      <w:r>
+        <w:rPr>
+          <w:rFonts w:asciiTheme="minorHAnsi" w:hAnsiTheme="minorHAnsi" w:cstheme="minorHAnsi"/>
+        </w:rPr>
+        <w:br/>
+      </w:r>
+      <w:r>
+        <w:rPr>
+          <w:rFonts w:asciiTheme="minorHAnsi" w:eastAsia="Times New Roman" w:hAnsiTheme="minorHAnsi" w:cstheme="minorHAnsi"/>
+        </w:rPr>
+        <w:t>UNH SEDS values the input of the community. Community Members may attend organization events and or meetings, but they may not vote or hold officer positions.</w:t>
+      </w:r>
+      <w:r>
+        <w:rPr>
+          <w:rFonts w:asciiTheme="minorHAnsi" w:hAnsiTheme="minorHAnsi" w:cstheme="minorHAnsi"/>
+        </w:rPr>
+        <w:br/>
+      </w:r>
+    </w:p>
+    <w:p>
+      <w:pPr>
+        <w:rPr>
+          <w:rFonts w:asciiTheme="minorHAnsi" w:eastAsia="Times New Roman" w:hAnsiTheme="minorHAnsi" w:cstheme="minorHAnsi"/>
+          <w:b/>
+          <w:bCs/>
+        </w:rPr>
+      </w:pPr>
+    </w:p>
+    <w:p>
+      <w:pPr>
+        <w:rPr>
+          <w:rFonts w:asciiTheme="minorHAnsi" w:eastAsia="Times New Roman" w:hAnsiTheme="minorHAnsi" w:cstheme="minorHAnsi"/>
+          <w:u w:val="single"/>
+        </w:rPr>
+      </w:pPr>
+      <w:r>
+        <w:rPr>
+          <w:rFonts w:asciiTheme="minorHAnsi" w:eastAsia="Times New Roman" w:hAnsiTheme="minorHAnsi" w:cstheme="minorHAnsi"/>
+          <w:b/>
+          <w:bCs/>
+        </w:rPr>
+        <w:t>ARTICLE IV– OFFICERS</w:t>
+      </w:r>
+      <w:proofErr w:type="gramStart"/>
+      <w:r>
+        <w:rPr>
+          <w:rFonts w:asciiTheme="minorHAnsi" w:eastAsia="Times New Roman" w:hAnsiTheme="minorHAnsi" w:cstheme="minorHAnsi"/>
+          <w:b/>
+          <w:bCs/>
+        </w:rPr>
+        <w:t>:</w:t>
+      </w:r>
+      <w:proofErr w:type="gramEnd"/>
+      <w:r>
+        <w:rPr>
+          <w:rFonts w:asciiTheme="minorHAnsi" w:hAnsiTheme="minorHAnsi" w:cstheme="minorHAnsi"/>
+        </w:rPr>
+        <w:br/>
+      </w:r>
+      <w:r>
+        <w:rPr>
+          <w:rFonts w:asciiTheme="minorHAnsi" w:hAnsiTheme="minorHAnsi" w:cstheme="minorHAnsi"/>
+        </w:rPr>
+        <w:br/>
+      </w:r>
+      <w:r>
+        <w:rPr>
+          <w:rFonts w:asciiTheme="minorHAnsi" w:eastAsia="Times New Roman" w:hAnsiTheme="minorHAnsi" w:cstheme="minorHAnsi"/>
+          <w:u w:val="single"/>
+        </w:rPr>
+        <w:t>Section 1</w:t>
+      </w:r>
+      <w:r>
+        <w:rPr>
+          <w:rFonts w:asciiTheme="minorHAnsi" w:hAnsiTheme="minorHAnsi" w:cstheme="minorHAnsi"/>
+        </w:rPr>
+        <w:br/>
+      </w:r>
+      <w:r>
+        <w:rPr>
+          <w:rFonts w:asciiTheme="minorHAnsi" w:eastAsia="Times New Roman" w:hAnsiTheme="minorHAnsi" w:cstheme="minorHAnsi"/>
+        </w:rPr>
+        <w:t xml:space="preserve">The UNH SEDS officers shall be the </w:t>
+      </w:r>
+      <w:r>
+        <w:rPr>
+          <w:rFonts w:asciiTheme="minorHAnsi" w:eastAsia="Times New Roman" w:hAnsiTheme="minorHAnsi" w:cstheme="minorHAnsi"/>
+        </w:rPr>
+        <w:t xml:space="preserve">Chief Technical Officer (CTO), Chief </w:t>
+      </w:r>
+      <w:r>
+        <w:rPr>
+          <w:rFonts w:asciiTheme="minorHAnsi" w:eastAsia="Times New Roman" w:hAnsiTheme="minorHAnsi" w:cstheme="minorHAnsi"/>
+        </w:rPr>
+        <w:t>Financial</w:t>
+      </w:r>
+      <w:r>
+        <w:rPr>
+          <w:rFonts w:asciiTheme="minorHAnsi" w:eastAsia="Times New Roman" w:hAnsiTheme="minorHAnsi" w:cstheme="minorHAnsi"/>
+        </w:rPr>
+        <w:t xml:space="preserve"> Officer (CFO), Vice President, </w:t>
+      </w:r>
+      <w:r>
+        <w:rPr>
+          <w:rFonts w:asciiTheme="minorHAnsi" w:eastAsia="Times New Roman" w:hAnsiTheme="minorHAnsi" w:cstheme="minorHAnsi"/>
+        </w:rPr>
+        <w:t>Chief Safety Officer (CSO),</w:t>
+      </w:r>
+      <w:r>
+        <w:rPr>
+          <w:rFonts w:asciiTheme="minorHAnsi" w:eastAsia="Times New Roman" w:hAnsiTheme="minorHAnsi" w:cstheme="minorHAnsi"/>
+        </w:rPr>
+        <w:t xml:space="preserve"> and the </w:t>
+      </w:r>
+      <w:r>
+        <w:rPr>
+          <w:rFonts w:asciiTheme="minorHAnsi" w:eastAsia="Times New Roman" w:hAnsiTheme="minorHAnsi" w:cstheme="minorHAnsi"/>
+        </w:rPr>
+        <w:t>Chief Marketing Officer (CMO)</w:t>
+      </w:r>
+      <w:r>
+        <w:rPr>
+          <w:rFonts w:asciiTheme="minorHAnsi" w:eastAsia="Times New Roman" w:hAnsiTheme="minorHAnsi" w:cstheme="minorHAnsi"/>
+        </w:rPr>
+        <w:t>.</w:t>
+      </w:r>
+      <w:r>
+        <w:rPr>
+          <w:rFonts w:asciiTheme="minorHAnsi" w:eastAsia="Times New Roman" w:hAnsiTheme="minorHAnsi" w:cstheme="minorHAnsi"/>
+        </w:rPr>
+        <w:t xml:space="preserve"> These officers shall comprise the Board and must be listed as officers on the organization’s Wildcat Link page</w:t>
+      </w:r>
+      <w:r>
+        <w:rPr>
+          <w:rFonts w:asciiTheme="minorHAnsi" w:eastAsia="Times New Roman" w:hAnsiTheme="minorHAnsi" w:cstheme="minorHAnsi"/>
+        </w:rPr>
+        <w:t xml:space="preserve"> and the team website</w:t>
+      </w:r>
+      <w:r>
+        <w:rPr>
+          <w:rFonts w:asciiTheme="minorHAnsi" w:eastAsia="Times New Roman" w:hAnsiTheme="minorHAnsi" w:cstheme="minorHAnsi"/>
+        </w:rPr>
+        <w:t xml:space="preserve">. </w:t>
+      </w:r>
+      <w:r>
+        <w:rPr>
+          <w:rFonts w:asciiTheme="minorHAnsi" w:hAnsiTheme="minorHAnsi" w:cstheme="minorHAnsi"/>
+        </w:rPr>
+        <w:br/>
+      </w:r>
+    </w:p>
+    <w:p>
+      <w:pPr>
+        <w:rPr>
+          <w:rFonts w:asciiTheme="minorHAnsi" w:eastAsia="Times New Roman" w:hAnsiTheme="minorHAnsi" w:cstheme="minorHAnsi"/>
+        </w:rPr>
+      </w:pPr>
+      <w:r>
+        <w:rPr>
+          <w:rFonts w:asciiTheme="minorHAnsi" w:eastAsia="Times New Roman" w:hAnsiTheme="minorHAnsi" w:cstheme="minorHAnsi"/>
+          <w:u w:val="single"/>
+        </w:rPr>
+        <w:t>Section 2</w:t>
+      </w:r>
+      <w:r>
+        <w:rPr>
+          <w:rFonts w:asciiTheme="minorHAnsi" w:hAnsiTheme="minorHAnsi" w:cstheme="minorHAnsi"/>
+        </w:rPr>
+        <w:br/>
+      </w:r>
+      <w:r>
+        <w:rPr>
+          <w:rFonts w:asciiTheme="minorHAnsi" w:eastAsia="Times New Roman" w:hAnsiTheme="minorHAnsi" w:cstheme="minorHAnsi"/>
+        </w:rPr>
+        <w:t xml:space="preserve">The reigning </w:t>
+      </w:r>
+      <w:r>
+        <w:rPr>
+          <w:rFonts w:asciiTheme="minorHAnsi" w:eastAsia="Times New Roman" w:hAnsiTheme="minorHAnsi" w:cstheme="minorHAnsi"/>
+        </w:rPr>
+        <w:t xml:space="preserve">CTO, CFO, Vice President, </w:t>
+      </w:r>
+      <w:r>
+        <w:rPr>
+          <w:rFonts w:asciiTheme="minorHAnsi" w:eastAsia="Times New Roman" w:hAnsiTheme="minorHAnsi" w:cstheme="minorHAnsi"/>
+        </w:rPr>
+        <w:t>CSO</w:t>
+      </w:r>
+      <w:r>
+        <w:rPr>
+          <w:rFonts w:asciiTheme="minorHAnsi" w:eastAsia="Times New Roman" w:hAnsiTheme="minorHAnsi" w:cstheme="minorHAnsi"/>
+        </w:rPr>
+        <w:t xml:space="preserve"> and the </w:t>
+      </w:r>
+      <w:r>
+        <w:rPr>
+          <w:rFonts w:asciiTheme="minorHAnsi" w:eastAsia="Times New Roman" w:hAnsiTheme="minorHAnsi" w:cstheme="minorHAnsi"/>
+        </w:rPr>
+        <w:t>CMO</w:t>
+      </w:r>
+      <w:r>
+        <w:rPr>
+          <w:rFonts w:asciiTheme="minorHAnsi" w:eastAsia="Times New Roman" w:hAnsiTheme="minorHAnsi" w:cstheme="minorHAnsi"/>
         </w:rPr>
         <w:t xml:space="preserve"> </w:t>
       </w:r>
-    </w:p>
-    <w:p>
-      <w:pPr>
-        <w:rPr>
-          <w:rFonts w:asciiTheme="minorHAnsi" w:hAnsiTheme="minorHAnsi" w:cstheme="minorHAnsi"/>
-        </w:rPr>
-      </w:pPr>
+      <w:r>
+        <w:rPr>
+          <w:rFonts w:asciiTheme="minorHAnsi" w:eastAsia="Times New Roman" w:hAnsiTheme="minorHAnsi" w:cstheme="minorHAnsi"/>
+        </w:rPr>
+        <w:t>positions shall be selected by a majority vote of all members once the current officer graduates or resigns</w:t>
+      </w:r>
+      <w:r>
+        <w:rPr>
+          <w:rFonts w:asciiTheme="minorHAnsi" w:eastAsia="Times New Roman" w:hAnsiTheme="minorHAnsi" w:cstheme="minorHAnsi"/>
+        </w:rPr>
+        <w:t xml:space="preserve"> and/or every February with the date </w:t>
+      </w:r>
+      <w:r>
+        <w:rPr>
+          <w:rFonts w:asciiTheme="minorHAnsi" w:eastAsia="Times New Roman" w:hAnsiTheme="minorHAnsi" w:cstheme="minorHAnsi"/>
+        </w:rPr>
+        <w:lastRenderedPageBreak/>
+        <w:t>selected by the current President</w:t>
+      </w:r>
+      <w:r>
+        <w:rPr>
+          <w:rFonts w:asciiTheme="minorHAnsi" w:eastAsia="Times New Roman" w:hAnsiTheme="minorHAnsi" w:cstheme="minorHAnsi"/>
+        </w:rPr>
+        <w:t xml:space="preserve">. </w:t>
+      </w:r>
+      <w:r>
+        <w:rPr>
+          <w:rFonts w:asciiTheme="minorHAnsi" w:eastAsia="Times New Roman" w:hAnsiTheme="minorHAnsi" w:cstheme="minorHAnsi"/>
+        </w:rPr>
+        <w:t xml:space="preserve">The Senior Mechanical Project Lead and the Senior Electrical Project Lead shall be selected by the </w:t>
+      </w:r>
+      <w:r>
+        <w:rPr>
+          <w:rFonts w:asciiTheme="minorHAnsi" w:eastAsia="Times New Roman" w:hAnsiTheme="minorHAnsi" w:cstheme="minorHAnsi"/>
+        </w:rPr>
+        <w:t xml:space="preserve">CTO </w:t>
+      </w:r>
+      <w:r>
+        <w:rPr>
+          <w:rFonts w:asciiTheme="minorHAnsi" w:eastAsia="Times New Roman" w:hAnsiTheme="minorHAnsi" w:cstheme="minorHAnsi"/>
+        </w:rPr>
+        <w:t>with the approval of the selectee.</w:t>
+      </w:r>
+    </w:p>
+    <w:p>
+      <w:pPr>
+        <w:rPr>
+          <w:rFonts w:asciiTheme="minorHAnsi" w:eastAsia="Times New Roman" w:hAnsiTheme="minorHAnsi" w:cstheme="minorHAnsi"/>
+        </w:rPr>
+      </w:pPr>
+    </w:p>
+    <w:p>
+      <w:pPr>
+        <w:rPr>
+          <w:rFonts w:asciiTheme="minorHAnsi" w:eastAsia="Times New Roman" w:hAnsiTheme="minorHAnsi" w:cstheme="minorHAnsi"/>
+          <w:u w:val="single"/>
+        </w:rPr>
+      </w:pPr>
+      <w:r>
+        <w:rPr>
+          <w:rFonts w:asciiTheme="minorHAnsi" w:eastAsia="Times New Roman" w:hAnsiTheme="minorHAnsi" w:cstheme="minorHAnsi"/>
+          <w:u w:val="single"/>
+        </w:rPr>
+        <w:t>Section 3</w:t>
+      </w:r>
+    </w:p>
+    <w:p>
+      <w:pPr>
+        <w:rPr>
+          <w:rFonts w:asciiTheme="minorHAnsi" w:eastAsia="Times New Roman" w:hAnsiTheme="minorHAnsi" w:cstheme="minorHAnsi"/>
+        </w:rPr>
+      </w:pPr>
+      <w:r>
+        <w:rPr>
+          <w:rFonts w:asciiTheme="minorHAnsi" w:eastAsia="Times New Roman" w:hAnsiTheme="minorHAnsi" w:cstheme="minorHAnsi"/>
+        </w:rPr>
+        <w:t>The President of UNH SEDS is selected from a member of the board, voted by the board with a 3/5 majority vote once the reigning President graduates or resigns</w:t>
+      </w:r>
+      <w:r>
+        <w:rPr>
+          <w:rFonts w:asciiTheme="minorHAnsi" w:eastAsia="Times New Roman" w:hAnsiTheme="minorHAnsi" w:cstheme="minorHAnsi"/>
+        </w:rPr>
+        <w:t xml:space="preserve"> and/or every February detailed in Article IV, section 2 of this Constitution</w:t>
+      </w:r>
+      <w:r>
+        <w:rPr>
+          <w:rFonts w:asciiTheme="minorHAnsi" w:eastAsia="Times New Roman" w:hAnsiTheme="minorHAnsi" w:cstheme="minorHAnsi"/>
+        </w:rPr>
+        <w:t>.</w:t>
+      </w:r>
+    </w:p>
+    <w:p>
+      <w:pPr>
+        <w:rPr>
+          <w:rFonts w:asciiTheme="minorHAnsi" w:eastAsia="Times New Roman" w:hAnsiTheme="minorHAnsi" w:cstheme="minorHAnsi"/>
+        </w:rPr>
+      </w:pPr>
+    </w:p>
+    <w:p>
+      <w:pPr>
+        <w:rPr>
+          <w:rFonts w:asciiTheme="minorHAnsi" w:eastAsia="Times New Roman" w:hAnsiTheme="minorHAnsi" w:cstheme="minorHAnsi"/>
+          <w:u w:val="single"/>
+        </w:rPr>
+      </w:pPr>
+      <w:r>
+        <w:rPr>
+          <w:rFonts w:asciiTheme="minorHAnsi" w:eastAsia="Times New Roman" w:hAnsiTheme="minorHAnsi" w:cstheme="minorHAnsi"/>
+          <w:u w:val="single"/>
+        </w:rPr>
+        <w:t>Section 4</w:t>
+      </w:r>
+    </w:p>
+    <w:p>
+      <w:pPr>
+        <w:rPr>
+          <w:rFonts w:asciiTheme="minorHAnsi" w:eastAsia="Times New Roman" w:hAnsiTheme="minorHAnsi" w:cstheme="minorHAnsi"/>
+        </w:rPr>
+      </w:pPr>
+      <w:r>
+        <w:rPr>
+          <w:rFonts w:asciiTheme="minorHAnsi" w:eastAsia="Times New Roman" w:hAnsiTheme="minorHAnsi" w:cstheme="minorHAnsi"/>
+        </w:rPr>
+        <w:t xml:space="preserve">One member can hold multiple </w:t>
+      </w:r>
+      <w:r>
+        <w:rPr>
+          <w:rFonts w:asciiTheme="minorHAnsi" w:eastAsia="Times New Roman" w:hAnsiTheme="minorHAnsi" w:cstheme="minorHAnsi"/>
+        </w:rPr>
+        <w:t>positions</w:t>
+      </w:r>
+      <w:r>
+        <w:rPr>
+          <w:rFonts w:asciiTheme="minorHAnsi" w:eastAsia="Times New Roman" w:hAnsiTheme="minorHAnsi" w:cstheme="minorHAnsi"/>
+        </w:rPr>
+        <w:t xml:space="preserve"> within the board at one time. Their vote weight does not increase and remain</w:t>
+      </w:r>
+      <w:r>
+        <w:rPr>
+          <w:rFonts w:asciiTheme="minorHAnsi" w:eastAsia="Times New Roman" w:hAnsiTheme="minorHAnsi" w:cstheme="minorHAnsi"/>
+        </w:rPr>
+        <w:t>s</w:t>
+      </w:r>
+      <w:r>
+        <w:rPr>
+          <w:rFonts w:asciiTheme="minorHAnsi" w:eastAsia="Times New Roman" w:hAnsiTheme="minorHAnsi" w:cstheme="minorHAnsi"/>
+        </w:rPr>
+        <w:t xml:space="preserve"> one.</w:t>
+      </w:r>
+    </w:p>
+    <w:p>
+      <w:pPr>
+        <w:rPr>
+          <w:rFonts w:asciiTheme="minorHAnsi" w:eastAsia="Times New Roman" w:hAnsiTheme="minorHAnsi" w:cstheme="minorHAnsi"/>
+        </w:rPr>
+      </w:pPr>
+    </w:p>
+    <w:p>
+      <w:pPr>
+        <w:rPr>
+          <w:rFonts w:asciiTheme="minorHAnsi" w:hAnsiTheme="minorHAnsi" w:cstheme="minorHAnsi"/>
+        </w:rPr>
+      </w:pPr>
+      <w:r>
+        <w:rPr>
+          <w:rFonts w:asciiTheme="minorHAnsi" w:eastAsia="Times New Roman" w:hAnsiTheme="minorHAnsi" w:cstheme="minorHAnsi"/>
+          <w:u w:val="single"/>
+        </w:rPr>
+        <w:t>Section 5</w:t>
+      </w:r>
+    </w:p>
+    <w:p>
+      <w:pPr>
+        <w:rPr>
+          <w:rFonts w:asciiTheme="minorHAnsi" w:eastAsia="Times New Roman" w:hAnsiTheme="minorHAnsi" w:cstheme="minorHAnsi"/>
+        </w:rPr>
+      </w:pPr>
+      <w:r>
+        <w:rPr>
+          <w:rFonts w:asciiTheme="minorHAnsi" w:hAnsiTheme="minorHAnsi" w:cstheme="minorHAnsi"/>
+        </w:rPr>
+        <w:t>The Vice President cannot run for the President position.</w:t>
+      </w:r>
+      <w:r>
+        <w:rPr>
+          <w:rFonts w:asciiTheme="minorHAnsi" w:hAnsiTheme="minorHAnsi" w:cstheme="minorHAnsi"/>
+        </w:rPr>
+        <w:br/>
+      </w:r>
       <w:r>
         <w:rPr>
           <w:rFonts w:asciiTheme="minorHAnsi" w:hAnsiTheme="minorHAnsi" w:cstheme="minorHAnsi"/>
@@ -486,170 +968,135 @@
           <w:rFonts w:asciiTheme="minorHAnsi" w:eastAsia="Times New Roman" w:hAnsiTheme="minorHAnsi" w:cstheme="minorHAnsi"/>
           <w:u w:val="single"/>
         </w:rPr>
-        <w:t>ection 3</w:t>
-      </w:r>
-    </w:p>
-    <w:p>
-      <w:pPr>
-        <w:rPr>
-          <w:rFonts w:asciiTheme="minorHAnsi" w:hAnsiTheme="minorHAnsi" w:cstheme="minorHAnsi"/>
-        </w:rPr>
-      </w:pPr>
-      <w:bookmarkStart w:id="0" w:name="_GoBack"/>
-      <w:bookmarkEnd w:id="0"/>
-      <w:r>
-        <w:rPr>
-          <w:rFonts w:asciiTheme="minorHAnsi" w:eastAsia="Times New Roman" w:hAnsiTheme="minorHAnsi" w:cstheme="minorHAnsi"/>
-        </w:rPr>
-        <w:t>The Non-Student to Student ratio of the UNH SEDS Mem</w:t>
-      </w:r>
-      <w:r>
-        <w:rPr>
-          <w:rFonts w:asciiTheme="minorHAnsi" w:eastAsia="Times New Roman" w:hAnsiTheme="minorHAnsi" w:cstheme="minorHAnsi"/>
-        </w:rPr>
-        <w:t>bers must never exceed a 1 to 4.</w:t>
-      </w:r>
-      <w:r>
-        <w:rPr>
-          <w:rFonts w:asciiTheme="minorHAnsi" w:hAnsiTheme="minorHAnsi" w:cstheme="minorHAnsi"/>
-        </w:rPr>
-        <w:br/>
-      </w:r>
-      <w:r>
-        <w:rPr>
-          <w:rFonts w:asciiTheme="minorHAnsi" w:hAnsiTheme="minorHAnsi" w:cstheme="minorHAnsi"/>
-        </w:rPr>
-        <w:br/>
-      </w:r>
-      <w:r>
-        <w:rPr>
-          <w:rFonts w:asciiTheme="minorHAnsi" w:eastAsia="Times New Roman" w:hAnsiTheme="minorHAnsi" w:cstheme="minorHAnsi"/>
-          <w:u w:val="single"/>
-        </w:rPr>
-        <w:t>Section 4</w:t>
-      </w:r>
-      <w:r>
-        <w:rPr>
-          <w:rFonts w:asciiTheme="minorHAnsi" w:hAnsiTheme="minorHAnsi" w:cstheme="minorHAnsi"/>
-        </w:rPr>
-        <w:br/>
-      </w:r>
-      <w:r>
-        <w:rPr>
-          <w:rFonts w:asciiTheme="minorHAnsi" w:eastAsia="Times New Roman" w:hAnsiTheme="minorHAnsi" w:cstheme="minorHAnsi"/>
-        </w:rPr>
-        <w:t>All Members are expected to work as a team to accomplish all goals set by the organization and the board.</w:t>
-      </w:r>
-      <w:r>
-        <w:rPr>
-          <w:rFonts w:asciiTheme="minorHAnsi" w:hAnsiTheme="minorHAnsi" w:cstheme="minorHAnsi"/>
-        </w:rPr>
-        <w:br/>
-      </w:r>
-      <w:r>
-        <w:rPr>
-          <w:rFonts w:asciiTheme="minorHAnsi" w:hAnsiTheme="minorHAnsi" w:cstheme="minorHAnsi"/>
-        </w:rPr>
-        <w:br/>
-      </w:r>
-      <w:r>
-        <w:rPr>
-          <w:rFonts w:asciiTheme="minorHAnsi" w:eastAsia="Times New Roman" w:hAnsiTheme="minorHAnsi" w:cstheme="minorHAnsi"/>
-          <w:u w:val="single"/>
-        </w:rPr>
-        <w:t>Section 5</w:t>
-      </w:r>
-      <w:r>
-        <w:rPr>
-          <w:rFonts w:asciiTheme="minorHAnsi" w:hAnsiTheme="minorHAnsi" w:cstheme="minorHAnsi"/>
-        </w:rPr>
-        <w:br/>
-      </w:r>
-      <w:r>
-        <w:rPr>
-          <w:rFonts w:asciiTheme="minorHAnsi" w:eastAsia="Times New Roman" w:hAnsiTheme="minorHAnsi" w:cstheme="minorHAnsi"/>
-        </w:rPr>
-        <w:t xml:space="preserve">Any member may be </w:t>
-      </w:r>
-      <w:r>
-        <w:rPr>
-          <w:rFonts w:asciiTheme="minorHAnsi" w:eastAsia="Times New Roman" w:hAnsiTheme="minorHAnsi" w:cstheme="minorHAnsi"/>
-        </w:rPr>
-        <w:t>removed from their position by 3/5</w:t>
-      </w:r>
-      <w:r>
-        <w:rPr>
-          <w:rFonts w:asciiTheme="minorHAnsi" w:eastAsia="Times New Roman" w:hAnsiTheme="minorHAnsi" w:cstheme="minorHAnsi"/>
-        </w:rPr>
-        <w:t xml:space="preserve"> vote of the Board. If a member is found to be doing nothing to further the development of the organization, his/her Membership may be revoked through the procedure outlined above. Any member removed from the organization may appeal to the general Membership. If their appeal is approved by 3/4 affirmative vote of the Membership, said member shall be considered reinstated.</w:t>
-      </w:r>
-      <w:r>
-        <w:rPr>
-          <w:rFonts w:asciiTheme="minorHAnsi" w:hAnsiTheme="minorHAnsi" w:cstheme="minorHAnsi"/>
-        </w:rPr>
-        <w:br/>
-      </w:r>
-      <w:r>
-        <w:rPr>
-          <w:rFonts w:asciiTheme="minorHAnsi" w:hAnsiTheme="minorHAnsi" w:cstheme="minorHAnsi"/>
-        </w:rPr>
-        <w:br/>
-      </w:r>
-      <w:r>
-        <w:rPr>
-          <w:rFonts w:asciiTheme="minorHAnsi" w:eastAsia="Times New Roman" w:hAnsiTheme="minorHAnsi" w:cstheme="minorHAnsi"/>
-          <w:u w:val="single"/>
-        </w:rPr>
-        <w:t>Section 6</w:t>
-      </w:r>
-      <w:r>
-        <w:rPr>
-          <w:rFonts w:asciiTheme="minorHAnsi" w:hAnsiTheme="minorHAnsi" w:cstheme="minorHAnsi"/>
-        </w:rPr>
-        <w:br/>
-      </w:r>
-      <w:r>
-        <w:rPr>
-          <w:rFonts w:asciiTheme="minorHAnsi" w:eastAsia="Times New Roman" w:hAnsiTheme="minorHAnsi" w:cstheme="minorHAnsi"/>
-        </w:rPr>
-        <w:t>Membership rules of UNH SEDS shall not be contrary to the University of New Hampshire nondiscrimination policy as outlined in the Students’ Rights, Rules, and Responsibilities.</w:t>
-      </w:r>
-      <w:r>
-        <w:rPr>
-          <w:rFonts w:asciiTheme="minorHAnsi" w:hAnsiTheme="minorHAnsi" w:cstheme="minorHAnsi"/>
-        </w:rPr>
-        <w:br/>
-      </w:r>
-      <w:r>
-        <w:rPr>
-          <w:rFonts w:asciiTheme="minorHAnsi" w:hAnsiTheme="minorHAnsi" w:cstheme="minorHAnsi"/>
-        </w:rPr>
-        <w:br/>
-      </w:r>
-      <w:r>
-        <w:rPr>
-          <w:rFonts w:asciiTheme="minorHAnsi" w:eastAsia="Times New Roman" w:hAnsiTheme="minorHAnsi" w:cstheme="minorHAnsi"/>
-          <w:u w:val="single"/>
-        </w:rPr>
-        <w:t>Section 7</w:t>
-      </w:r>
-      <w:r>
-        <w:rPr>
-          <w:rFonts w:asciiTheme="minorHAnsi" w:hAnsiTheme="minorHAnsi" w:cstheme="minorHAnsi"/>
-        </w:rPr>
-        <w:br/>
-      </w:r>
-      <w:r>
-        <w:rPr>
-          <w:rFonts w:asciiTheme="minorHAnsi" w:eastAsia="Times New Roman" w:hAnsiTheme="minorHAnsi" w:cstheme="minorHAnsi"/>
-        </w:rPr>
-        <w:t>UNH SEDS values the input of the community. Community Members may attend organization events and or meetings, but they may not vote or hold officer positions.</w:t>
-      </w:r>
-      <w:r>
-        <w:rPr>
-          <w:rFonts w:asciiTheme="minorHAnsi" w:hAnsiTheme="minorHAnsi" w:cstheme="minorHAnsi"/>
-        </w:rPr>
-        <w:br/>
+        <w:t xml:space="preserve">ection </w:t>
+      </w:r>
+      <w:proofErr w:type="gramStart"/>
+      <w:r>
+        <w:rPr>
+          <w:rFonts w:asciiTheme="minorHAnsi" w:eastAsia="Times New Roman" w:hAnsiTheme="minorHAnsi" w:cstheme="minorHAnsi"/>
+          <w:u w:val="single"/>
+        </w:rPr>
+        <w:t>6</w:t>
+      </w:r>
+      <w:proofErr w:type="gramEnd"/>
+      <w:r>
+        <w:rPr>
+          <w:rFonts w:asciiTheme="minorHAnsi" w:hAnsiTheme="minorHAnsi" w:cstheme="minorHAnsi"/>
+        </w:rPr>
+        <w:br/>
+      </w:r>
+      <w:r>
+        <w:rPr>
+          <w:rFonts w:asciiTheme="minorHAnsi" w:eastAsia="Times New Roman" w:hAnsiTheme="minorHAnsi" w:cstheme="minorHAnsi"/>
+        </w:rPr>
+        <w:t>The vote will be by secret ballot. The individual being elected may vote for themselves. Each candidate will be able to present to the voting members why they are the best candidate. Each member presenting for this reason may present for up to 5 minutes. A member of the board will facilitate the election. Absentee votes will be counted. The elections will be held during a regular weekly meeting and a notification will be sent a week before the election takes place.</w:t>
+      </w:r>
+      <w:r>
+        <w:rPr>
+          <w:rFonts w:asciiTheme="minorHAnsi" w:hAnsiTheme="minorHAnsi" w:cstheme="minorHAnsi"/>
+        </w:rPr>
+        <w:br/>
+      </w:r>
+      <w:r>
+        <w:rPr>
+          <w:rFonts w:asciiTheme="minorHAnsi" w:hAnsiTheme="minorHAnsi" w:cstheme="minorHAnsi"/>
+        </w:rPr>
+        <w:br/>
+      </w:r>
+      <w:r>
+        <w:rPr>
+          <w:rFonts w:asciiTheme="minorHAnsi" w:eastAsia="Times New Roman" w:hAnsiTheme="minorHAnsi" w:cstheme="minorHAnsi"/>
+          <w:u w:val="single"/>
+        </w:rPr>
+        <w:t xml:space="preserve">Section </w:t>
+      </w:r>
+      <w:proofErr w:type="gramStart"/>
+      <w:r>
+        <w:rPr>
+          <w:rFonts w:asciiTheme="minorHAnsi" w:eastAsia="Times New Roman" w:hAnsiTheme="minorHAnsi" w:cstheme="minorHAnsi"/>
+          <w:u w:val="single"/>
+        </w:rPr>
+        <w:t>7</w:t>
+      </w:r>
+      <w:proofErr w:type="gramEnd"/>
+      <w:r>
+        <w:rPr>
+          <w:rFonts w:asciiTheme="minorHAnsi" w:hAnsiTheme="minorHAnsi" w:cstheme="minorHAnsi"/>
+        </w:rPr>
+        <w:br/>
+      </w:r>
+      <w:r>
+        <w:rPr>
+          <w:rFonts w:asciiTheme="minorHAnsi" w:eastAsia="Times New Roman" w:hAnsiTheme="minorHAnsi" w:cstheme="minorHAnsi"/>
+        </w:rPr>
+        <w:t xml:space="preserve">Any officer may be removed from their position by 3/4 affirmative vote </w:t>
+      </w:r>
+      <w:r>
+        <w:rPr>
+          <w:rFonts w:asciiTheme="minorHAnsi" w:eastAsia="Times New Roman" w:hAnsiTheme="minorHAnsi" w:cstheme="minorHAnsi"/>
+        </w:rPr>
+        <w:t>of the non-Board Members and a 3/5</w:t>
+      </w:r>
+      <w:r>
+        <w:rPr>
+          <w:rFonts w:asciiTheme="minorHAnsi" w:eastAsia="Times New Roman" w:hAnsiTheme="minorHAnsi" w:cstheme="minorHAnsi"/>
+        </w:rPr>
+        <w:t xml:space="preserve"> affirmative vote of Board Members. An officer may be removed from their position for any reason, including but not limited to failure to perform job adequately or violation of organizational rules.  </w:t>
+      </w:r>
+    </w:p>
+    <w:p>
+      <w:pPr>
+        <w:rPr>
+          <w:rFonts w:asciiTheme="minorHAnsi" w:eastAsia="Times New Roman" w:hAnsiTheme="minorHAnsi" w:cstheme="minorHAnsi"/>
+          <w:u w:val="single"/>
+        </w:rPr>
+      </w:pPr>
+    </w:p>
+    <w:p>
+      <w:pPr>
+        <w:rPr>
+          <w:rFonts w:asciiTheme="minorHAnsi" w:eastAsia="Times New Roman" w:hAnsiTheme="minorHAnsi" w:cstheme="minorHAnsi"/>
+        </w:rPr>
+      </w:pPr>
+      <w:r>
+        <w:rPr>
+          <w:rFonts w:asciiTheme="minorHAnsi" w:eastAsia="Times New Roman" w:hAnsiTheme="minorHAnsi" w:cstheme="minorHAnsi"/>
+          <w:u w:val="single"/>
+        </w:rPr>
+        <w:t xml:space="preserve">Section </w:t>
+      </w:r>
+      <w:proofErr w:type="gramStart"/>
+      <w:r>
+        <w:rPr>
+          <w:rFonts w:asciiTheme="minorHAnsi" w:eastAsia="Times New Roman" w:hAnsiTheme="minorHAnsi" w:cstheme="minorHAnsi"/>
+          <w:u w:val="single"/>
+        </w:rPr>
+        <w:t>8</w:t>
+      </w:r>
+      <w:proofErr w:type="gramEnd"/>
+      <w:r>
+        <w:rPr>
+          <w:rFonts w:asciiTheme="minorHAnsi" w:hAnsiTheme="minorHAnsi" w:cstheme="minorHAnsi"/>
+        </w:rPr>
+        <w:br/>
+      </w:r>
+      <w:r>
+        <w:rPr>
+          <w:rFonts w:asciiTheme="minorHAnsi" w:eastAsia="Times New Roman" w:hAnsiTheme="minorHAnsi" w:cstheme="minorHAnsi"/>
+        </w:rPr>
+        <w:t xml:space="preserve">Any vacancy which may occur in an office shall be filled by appointment by the </w:t>
+      </w:r>
+      <w:r>
+        <w:rPr>
+          <w:rFonts w:asciiTheme="minorHAnsi" w:eastAsia="Times New Roman" w:hAnsiTheme="minorHAnsi" w:cstheme="minorHAnsi"/>
+        </w:rPr>
+        <w:t>President</w:t>
+      </w:r>
+      <w:r>
+        <w:rPr>
+          <w:rFonts w:asciiTheme="minorHAnsi" w:eastAsia="Times New Roman" w:hAnsiTheme="minorHAnsi" w:cstheme="minorHAnsi"/>
+        </w:rPr>
+        <w:t xml:space="preserve"> pending ratification at the next organizational meeting where the voting process will begin.</w:t>
       </w:r>
     </w:p>
     <w:p>
@@ -664,8 +1111,7 @@
     <w:p>
       <w:pPr>
         <w:rPr>
-          <w:rFonts w:asciiTheme="minorHAnsi" w:eastAsia="Times New Roman" w:hAnsiTheme="minorHAnsi" w:cstheme="minorHAnsi"/>
-          <w:u w:val="single"/>
+          <w:rFonts w:asciiTheme="minorHAnsi" w:hAnsiTheme="minorHAnsi" w:cstheme="minorHAnsi"/>
         </w:rPr>
       </w:pPr>
       <w:r>
@@ -674,446 +1120,6 @@
           <w:b/>
           <w:bCs/>
         </w:rPr>
-        <w:br w:type="column"/>
-      </w:r>
-      <w:r>
-        <w:rPr>
-          <w:rFonts w:asciiTheme="minorHAnsi" w:eastAsia="Times New Roman" w:hAnsiTheme="minorHAnsi" w:cstheme="minorHAnsi"/>
-          <w:b/>
-          <w:bCs/>
-        </w:rPr>
-        <w:lastRenderedPageBreak/>
-        <w:t>ARTICLE IV– OFFICERS:</w:t>
-      </w:r>
-      <w:r>
-        <w:rPr>
-          <w:rFonts w:asciiTheme="minorHAnsi" w:hAnsiTheme="minorHAnsi" w:cstheme="minorHAnsi"/>
-        </w:rPr>
-        <w:br/>
-      </w:r>
-      <w:r>
-        <w:rPr>
-          <w:rFonts w:asciiTheme="minorHAnsi" w:hAnsiTheme="minorHAnsi" w:cstheme="minorHAnsi"/>
-        </w:rPr>
-        <w:br/>
-      </w:r>
-      <w:r>
-        <w:rPr>
-          <w:rFonts w:asciiTheme="minorHAnsi" w:eastAsia="Times New Roman" w:hAnsiTheme="minorHAnsi" w:cstheme="minorHAnsi"/>
-          <w:u w:val="single"/>
-        </w:rPr>
-        <w:t>Section 1</w:t>
-      </w:r>
-      <w:r>
-        <w:rPr>
-          <w:rFonts w:asciiTheme="minorHAnsi" w:hAnsiTheme="minorHAnsi" w:cstheme="minorHAnsi"/>
-        </w:rPr>
-        <w:br/>
-      </w:r>
-      <w:r>
-        <w:rPr>
-          <w:rFonts w:asciiTheme="minorHAnsi" w:eastAsia="Times New Roman" w:hAnsiTheme="minorHAnsi" w:cstheme="minorHAnsi"/>
-        </w:rPr>
-        <w:t xml:space="preserve">The UNH SEDS officers shall be the </w:t>
-      </w:r>
-      <w:r>
-        <w:rPr>
-          <w:rFonts w:asciiTheme="minorHAnsi" w:eastAsia="Times New Roman" w:hAnsiTheme="minorHAnsi" w:cstheme="minorHAnsi"/>
-        </w:rPr>
-        <w:t xml:space="preserve">Chief Technical Officer (CTO), Chief </w:t>
-      </w:r>
-      <w:r>
-        <w:rPr>
-          <w:rFonts w:asciiTheme="minorHAnsi" w:eastAsia="Times New Roman" w:hAnsiTheme="minorHAnsi" w:cstheme="minorHAnsi"/>
-        </w:rPr>
-        <w:t>Financial</w:t>
-      </w:r>
-      <w:r>
-        <w:rPr>
-          <w:rFonts w:asciiTheme="minorHAnsi" w:eastAsia="Times New Roman" w:hAnsiTheme="minorHAnsi" w:cstheme="minorHAnsi"/>
-        </w:rPr>
-        <w:t xml:space="preserve"> Officer (CFO), Vice President, </w:t>
-      </w:r>
-      <w:r>
-        <w:rPr>
-          <w:rFonts w:asciiTheme="minorHAnsi" w:eastAsia="Times New Roman" w:hAnsiTheme="minorHAnsi" w:cstheme="minorHAnsi"/>
-        </w:rPr>
-        <w:t>Chief Safety Officer (CSO),</w:t>
-      </w:r>
-      <w:r>
-        <w:rPr>
-          <w:rFonts w:asciiTheme="minorHAnsi" w:eastAsia="Times New Roman" w:hAnsiTheme="minorHAnsi" w:cstheme="minorHAnsi"/>
-        </w:rPr>
-        <w:t xml:space="preserve"> and the </w:t>
-      </w:r>
-      <w:r>
-        <w:rPr>
-          <w:rFonts w:asciiTheme="minorHAnsi" w:eastAsia="Times New Roman" w:hAnsiTheme="minorHAnsi" w:cstheme="minorHAnsi"/>
-        </w:rPr>
-        <w:t>Chief Marketing Officer (CMO)</w:t>
-      </w:r>
-      <w:r>
-        <w:rPr>
-          <w:rFonts w:asciiTheme="minorHAnsi" w:eastAsia="Times New Roman" w:hAnsiTheme="minorHAnsi" w:cstheme="minorHAnsi"/>
-        </w:rPr>
-        <w:t>.</w:t>
-      </w:r>
-      <w:r>
-        <w:rPr>
-          <w:rFonts w:asciiTheme="minorHAnsi" w:eastAsia="Times New Roman" w:hAnsiTheme="minorHAnsi" w:cstheme="minorHAnsi"/>
-        </w:rPr>
-        <w:t xml:space="preserve"> These officers shall comprise the Board and must be listed as officers on the organization’s Wildcat Link page</w:t>
-      </w:r>
-      <w:r>
-        <w:rPr>
-          <w:rFonts w:asciiTheme="minorHAnsi" w:eastAsia="Times New Roman" w:hAnsiTheme="minorHAnsi" w:cstheme="minorHAnsi"/>
-        </w:rPr>
-        <w:t xml:space="preserve"> and the team website</w:t>
-      </w:r>
-      <w:r>
-        <w:rPr>
-          <w:rFonts w:asciiTheme="minorHAnsi" w:eastAsia="Times New Roman" w:hAnsiTheme="minorHAnsi" w:cstheme="minorHAnsi"/>
-        </w:rPr>
-        <w:t xml:space="preserve">. </w:t>
-      </w:r>
-      <w:r>
-        <w:rPr>
-          <w:rFonts w:asciiTheme="minorHAnsi" w:hAnsiTheme="minorHAnsi" w:cstheme="minorHAnsi"/>
-        </w:rPr>
-        <w:br/>
-      </w:r>
-    </w:p>
-    <w:p>
-      <w:pPr>
-        <w:rPr>
-          <w:rFonts w:asciiTheme="minorHAnsi" w:eastAsia="Times New Roman" w:hAnsiTheme="minorHAnsi" w:cstheme="minorHAnsi"/>
-        </w:rPr>
-      </w:pPr>
-      <w:r>
-        <w:rPr>
-          <w:rFonts w:asciiTheme="minorHAnsi" w:eastAsia="Times New Roman" w:hAnsiTheme="minorHAnsi" w:cstheme="minorHAnsi"/>
-          <w:u w:val="single"/>
-        </w:rPr>
-        <w:t>Section 2</w:t>
-      </w:r>
-      <w:r>
-        <w:rPr>
-          <w:rFonts w:asciiTheme="minorHAnsi" w:hAnsiTheme="minorHAnsi" w:cstheme="minorHAnsi"/>
-        </w:rPr>
-        <w:br/>
-      </w:r>
-      <w:r>
-        <w:rPr>
-          <w:rFonts w:asciiTheme="minorHAnsi" w:eastAsia="Times New Roman" w:hAnsiTheme="minorHAnsi" w:cstheme="minorHAnsi"/>
-        </w:rPr>
-        <w:t xml:space="preserve">The reigning </w:t>
-      </w:r>
-      <w:r>
-        <w:rPr>
-          <w:rFonts w:asciiTheme="minorHAnsi" w:eastAsia="Times New Roman" w:hAnsiTheme="minorHAnsi" w:cstheme="minorHAnsi"/>
-        </w:rPr>
-        <w:t xml:space="preserve">CTO, CFO, Vice President, </w:t>
-      </w:r>
-      <w:r>
-        <w:rPr>
-          <w:rFonts w:asciiTheme="minorHAnsi" w:eastAsia="Times New Roman" w:hAnsiTheme="minorHAnsi" w:cstheme="minorHAnsi"/>
-        </w:rPr>
-        <w:t>CSO</w:t>
-      </w:r>
-      <w:r>
-        <w:rPr>
-          <w:rFonts w:asciiTheme="minorHAnsi" w:eastAsia="Times New Roman" w:hAnsiTheme="minorHAnsi" w:cstheme="minorHAnsi"/>
-        </w:rPr>
-        <w:t xml:space="preserve"> and the </w:t>
-      </w:r>
-      <w:r>
-        <w:rPr>
-          <w:rFonts w:asciiTheme="minorHAnsi" w:eastAsia="Times New Roman" w:hAnsiTheme="minorHAnsi" w:cstheme="minorHAnsi"/>
-        </w:rPr>
-        <w:t>CMO</w:t>
-      </w:r>
-      <w:r>
-        <w:rPr>
-          <w:rFonts w:asciiTheme="minorHAnsi" w:eastAsia="Times New Roman" w:hAnsiTheme="minorHAnsi" w:cstheme="minorHAnsi"/>
-        </w:rPr>
-        <w:t xml:space="preserve"> </w:t>
-      </w:r>
-      <w:r>
-        <w:rPr>
-          <w:rFonts w:asciiTheme="minorHAnsi" w:eastAsia="Times New Roman" w:hAnsiTheme="minorHAnsi" w:cstheme="minorHAnsi"/>
-        </w:rPr>
-        <w:t xml:space="preserve">positions shall be selected by a majority vote of all members once the current officer graduates or resigns. </w:t>
-      </w:r>
-      <w:r>
-        <w:rPr>
-          <w:rFonts w:asciiTheme="minorHAnsi" w:eastAsia="Times New Roman" w:hAnsiTheme="minorHAnsi" w:cstheme="minorHAnsi"/>
-        </w:rPr>
-        <w:t xml:space="preserve">The Senior Mechanical Project Lead and the Senior Electrical Project Lead shall be selected by the </w:t>
-      </w:r>
-      <w:r>
-        <w:rPr>
-          <w:rFonts w:asciiTheme="minorHAnsi" w:eastAsia="Times New Roman" w:hAnsiTheme="minorHAnsi" w:cstheme="minorHAnsi"/>
-        </w:rPr>
-        <w:t xml:space="preserve">CTO </w:t>
-      </w:r>
-      <w:r>
-        <w:rPr>
-          <w:rFonts w:asciiTheme="minorHAnsi" w:eastAsia="Times New Roman" w:hAnsiTheme="minorHAnsi" w:cstheme="minorHAnsi"/>
-        </w:rPr>
-        <w:t>with the approval of the selectee.</w:t>
-      </w:r>
-    </w:p>
-    <w:p>
-      <w:pPr>
-        <w:rPr>
-          <w:rFonts w:asciiTheme="minorHAnsi" w:eastAsia="Times New Roman" w:hAnsiTheme="minorHAnsi" w:cstheme="minorHAnsi"/>
-        </w:rPr>
-      </w:pPr>
-    </w:p>
-    <w:p>
-      <w:pPr>
-        <w:rPr>
-          <w:rFonts w:asciiTheme="minorHAnsi" w:eastAsia="Times New Roman" w:hAnsiTheme="minorHAnsi" w:cstheme="minorHAnsi"/>
-          <w:u w:val="single"/>
-        </w:rPr>
-      </w:pPr>
-      <w:r>
-        <w:rPr>
-          <w:rFonts w:asciiTheme="minorHAnsi" w:eastAsia="Times New Roman" w:hAnsiTheme="minorHAnsi" w:cstheme="minorHAnsi"/>
-          <w:u w:val="single"/>
-        </w:rPr>
-        <w:t>Section 3</w:t>
-      </w:r>
-    </w:p>
-    <w:p>
-      <w:pPr>
-        <w:rPr>
-          <w:rFonts w:asciiTheme="minorHAnsi" w:eastAsia="Times New Roman" w:hAnsiTheme="minorHAnsi" w:cstheme="minorHAnsi"/>
-        </w:rPr>
-      </w:pPr>
-      <w:r>
-        <w:rPr>
-          <w:rFonts w:asciiTheme="minorHAnsi" w:eastAsia="Times New Roman" w:hAnsiTheme="minorHAnsi" w:cstheme="minorHAnsi"/>
-        </w:rPr>
-        <w:t>The President of UNH SEDS is selected from a member of the board, voted by the board with a 3/5 majority vote once the reigning President graduates or resigns.</w:t>
-      </w:r>
-    </w:p>
-    <w:p>
-      <w:pPr>
-        <w:rPr>
-          <w:rFonts w:asciiTheme="minorHAnsi" w:eastAsia="Times New Roman" w:hAnsiTheme="minorHAnsi" w:cstheme="minorHAnsi"/>
-        </w:rPr>
-      </w:pPr>
-    </w:p>
-    <w:p>
-      <w:pPr>
-        <w:rPr>
-          <w:rFonts w:asciiTheme="minorHAnsi" w:eastAsia="Times New Roman" w:hAnsiTheme="minorHAnsi" w:cstheme="minorHAnsi"/>
-          <w:u w:val="single"/>
-        </w:rPr>
-      </w:pPr>
-      <w:r>
-        <w:rPr>
-          <w:rFonts w:asciiTheme="minorHAnsi" w:eastAsia="Times New Roman" w:hAnsiTheme="minorHAnsi" w:cstheme="minorHAnsi"/>
-          <w:u w:val="single"/>
-        </w:rPr>
-        <w:t>Section 3</w:t>
-      </w:r>
-    </w:p>
-    <w:p>
-      <w:pPr>
-        <w:rPr>
-          <w:rFonts w:asciiTheme="minorHAnsi" w:eastAsia="Times New Roman" w:hAnsiTheme="minorHAnsi" w:cstheme="minorHAnsi"/>
-        </w:rPr>
-      </w:pPr>
-      <w:r>
-        <w:rPr>
-          <w:rFonts w:asciiTheme="minorHAnsi" w:eastAsia="Times New Roman" w:hAnsiTheme="minorHAnsi" w:cstheme="minorHAnsi"/>
-        </w:rPr>
-        <w:t xml:space="preserve">One member can hold multiple </w:t>
-      </w:r>
-      <w:r>
-        <w:rPr>
-          <w:rFonts w:asciiTheme="minorHAnsi" w:eastAsia="Times New Roman" w:hAnsiTheme="minorHAnsi" w:cstheme="minorHAnsi"/>
-        </w:rPr>
-        <w:t>positions</w:t>
-      </w:r>
-      <w:r>
-        <w:rPr>
-          <w:rFonts w:asciiTheme="minorHAnsi" w:eastAsia="Times New Roman" w:hAnsiTheme="minorHAnsi" w:cstheme="minorHAnsi"/>
-        </w:rPr>
-        <w:t xml:space="preserve"> within the board at one time. Their vote weight does not increase and remain</w:t>
-      </w:r>
-      <w:r>
-        <w:rPr>
-          <w:rFonts w:asciiTheme="minorHAnsi" w:eastAsia="Times New Roman" w:hAnsiTheme="minorHAnsi" w:cstheme="minorHAnsi"/>
-        </w:rPr>
-        <w:t>s</w:t>
-      </w:r>
-      <w:r>
-        <w:rPr>
-          <w:rFonts w:asciiTheme="minorHAnsi" w:eastAsia="Times New Roman" w:hAnsiTheme="minorHAnsi" w:cstheme="minorHAnsi"/>
-        </w:rPr>
-        <w:t xml:space="preserve"> one.</w:t>
-      </w:r>
-      <w:r>
-        <w:rPr>
-          <w:rFonts w:asciiTheme="minorHAnsi" w:hAnsiTheme="minorHAnsi" w:cstheme="minorHAnsi"/>
-        </w:rPr>
-        <w:br/>
-      </w:r>
-      <w:r>
-        <w:rPr>
-          <w:rFonts w:asciiTheme="minorHAnsi" w:hAnsiTheme="minorHAnsi" w:cstheme="minorHAnsi"/>
-        </w:rPr>
-        <w:br/>
-      </w:r>
-      <w:r>
-        <w:rPr>
-          <w:rFonts w:asciiTheme="minorHAnsi" w:eastAsia="Times New Roman" w:hAnsiTheme="minorHAnsi" w:cstheme="minorHAnsi"/>
-          <w:u w:val="single"/>
-        </w:rPr>
-        <w:t>S</w:t>
-      </w:r>
-      <w:r>
-        <w:rPr>
-          <w:rFonts w:asciiTheme="minorHAnsi" w:eastAsia="Times New Roman" w:hAnsiTheme="minorHAnsi" w:cstheme="minorHAnsi"/>
-          <w:u w:val="single"/>
-        </w:rPr>
-        <w:t>ection 4</w:t>
-      </w:r>
-      <w:r>
-        <w:rPr>
-          <w:rFonts w:asciiTheme="minorHAnsi" w:hAnsiTheme="minorHAnsi" w:cstheme="minorHAnsi"/>
-        </w:rPr>
-        <w:br/>
-      </w:r>
-      <w:r>
-        <w:rPr>
-          <w:rFonts w:asciiTheme="minorHAnsi" w:eastAsia="Times New Roman" w:hAnsiTheme="minorHAnsi" w:cstheme="minorHAnsi"/>
-        </w:rPr>
-        <w:t>Board member candidates may be self-nominated or nominated by a group member. The vote will be by secret ballot. The individual being elected may vote for themselves. Each candidate will be able to present to the voting members why they are the best candidate. Each member presenting for this reason may present for up to 5 minutes. A member of the board will facilitate the election. Absentee votes will be counted. The elections will be held during a regular weekly meeting and a notification will be sent a week before the election takes place.</w:t>
-      </w:r>
-      <w:r>
-        <w:rPr>
-          <w:rFonts w:asciiTheme="minorHAnsi" w:hAnsiTheme="minorHAnsi" w:cstheme="minorHAnsi"/>
-        </w:rPr>
-        <w:br/>
-      </w:r>
-      <w:r>
-        <w:rPr>
-          <w:rFonts w:asciiTheme="minorHAnsi" w:hAnsiTheme="minorHAnsi" w:cstheme="minorHAnsi"/>
-        </w:rPr>
-        <w:br/>
-      </w:r>
-      <w:r>
-        <w:rPr>
-          <w:rFonts w:asciiTheme="minorHAnsi" w:eastAsia="Times New Roman" w:hAnsiTheme="minorHAnsi" w:cstheme="minorHAnsi"/>
-          <w:u w:val="single"/>
-        </w:rPr>
-        <w:t>Section 5</w:t>
-      </w:r>
-      <w:r>
-        <w:rPr>
-          <w:rFonts w:asciiTheme="minorHAnsi" w:hAnsiTheme="minorHAnsi" w:cstheme="minorHAnsi"/>
-        </w:rPr>
-        <w:br/>
-      </w:r>
-      <w:r>
-        <w:rPr>
-          <w:rFonts w:asciiTheme="minorHAnsi" w:eastAsia="Times New Roman" w:hAnsiTheme="minorHAnsi" w:cstheme="minorHAnsi"/>
-        </w:rPr>
-        <w:t xml:space="preserve">Any officer may be removed from their position by 3/4 affirmative vote </w:t>
-      </w:r>
-      <w:r>
-        <w:rPr>
-          <w:rFonts w:asciiTheme="minorHAnsi" w:eastAsia="Times New Roman" w:hAnsiTheme="minorHAnsi" w:cstheme="minorHAnsi"/>
-        </w:rPr>
-        <w:t>of the non-Board Members and a 3/5</w:t>
-      </w:r>
-      <w:r>
-        <w:rPr>
-          <w:rFonts w:asciiTheme="minorHAnsi" w:eastAsia="Times New Roman" w:hAnsiTheme="minorHAnsi" w:cstheme="minorHAnsi"/>
-        </w:rPr>
-        <w:t xml:space="preserve"> affirmative vote of Board Members. An officer may be removed from their position for any reason, including but not limited to failure to perform job adequately or violation of organizational rules.  </w:t>
-      </w:r>
-    </w:p>
-    <w:p>
-      <w:pPr>
-        <w:rPr>
-          <w:rFonts w:asciiTheme="minorHAnsi" w:eastAsia="Times New Roman" w:hAnsiTheme="minorHAnsi" w:cstheme="minorHAnsi"/>
-          <w:u w:val="single"/>
-        </w:rPr>
-      </w:pPr>
-    </w:p>
-    <w:p>
-      <w:pPr>
-        <w:rPr>
-          <w:rFonts w:asciiTheme="minorHAnsi" w:eastAsia="Times New Roman" w:hAnsiTheme="minorHAnsi" w:cstheme="minorHAnsi"/>
-        </w:rPr>
-      </w:pPr>
-      <w:r>
-        <w:rPr>
-          <w:rFonts w:asciiTheme="minorHAnsi" w:eastAsia="Times New Roman" w:hAnsiTheme="minorHAnsi" w:cstheme="minorHAnsi"/>
-          <w:u w:val="single"/>
-        </w:rPr>
-        <w:t>Section 6</w:t>
-      </w:r>
-      <w:r>
-        <w:rPr>
-          <w:rFonts w:asciiTheme="minorHAnsi" w:hAnsiTheme="minorHAnsi" w:cstheme="minorHAnsi"/>
-        </w:rPr>
-        <w:br/>
-      </w:r>
-      <w:r>
-        <w:rPr>
-          <w:rFonts w:asciiTheme="minorHAnsi" w:eastAsia="Times New Roman" w:hAnsiTheme="minorHAnsi" w:cstheme="minorHAnsi"/>
-        </w:rPr>
-        <w:t xml:space="preserve">Any vacancy which may occur in an office shall be filled by appointment by the </w:t>
-      </w:r>
-      <w:r>
-        <w:rPr>
-          <w:rFonts w:asciiTheme="minorHAnsi" w:eastAsia="Times New Roman" w:hAnsiTheme="minorHAnsi" w:cstheme="minorHAnsi"/>
-        </w:rPr>
-        <w:t>President</w:t>
-      </w:r>
-      <w:r>
-        <w:rPr>
-          <w:rFonts w:asciiTheme="minorHAnsi" w:eastAsia="Times New Roman" w:hAnsiTheme="minorHAnsi" w:cstheme="minorHAnsi"/>
-        </w:rPr>
-        <w:t xml:space="preserve"> pending ratification at the next organizational meeting where the voting process will begin.</w:t>
-      </w:r>
-    </w:p>
-    <w:p>
-      <w:pPr>
-        <w:rPr>
-          <w:rFonts w:asciiTheme="minorHAnsi" w:eastAsia="Times New Roman" w:hAnsiTheme="minorHAnsi" w:cstheme="minorHAnsi"/>
-          <w:b/>
-          <w:bCs/>
-        </w:rPr>
-      </w:pPr>
-    </w:p>
-    <w:p>
-      <w:pPr>
-        <w:rPr>
-          <w:rFonts w:asciiTheme="minorHAnsi" w:hAnsiTheme="minorHAnsi" w:cstheme="minorHAnsi"/>
-        </w:rPr>
-      </w:pPr>
-      <w:r>
-        <w:rPr>
-          <w:rFonts w:asciiTheme="minorHAnsi" w:eastAsia="Times New Roman" w:hAnsiTheme="minorHAnsi" w:cstheme="minorHAnsi"/>
-          <w:b/>
-          <w:bCs/>
-        </w:rPr>
-        <w:br w:type="column"/>
-      </w:r>
-      <w:r>
-        <w:rPr>
-          <w:rFonts w:asciiTheme="minorHAnsi" w:eastAsia="Times New Roman" w:hAnsiTheme="minorHAnsi" w:cstheme="minorHAnsi"/>
-          <w:b/>
-          <w:bCs/>
-        </w:rPr>
-        <w:lastRenderedPageBreak/>
         <w:t>ARTICLE V– DUTIES OF OFFICERS</w:t>
       </w:r>
       <w:r>
@@ -1219,7 +1225,7 @@
         <w:rPr>
           <w:rFonts w:asciiTheme="minorHAnsi" w:hAnsiTheme="minorHAnsi" w:cstheme="minorHAnsi"/>
         </w:rPr>
-        <w:t>The President will be responsible for creating and maintaining a realistic project schedule.</w:t>
+        <w:t>The President will be responsible for assisting all subgroups.</w:t>
       </w:r>
     </w:p>
     <w:p>
@@ -1237,7 +1243,7 @@
         <w:rPr>
           <w:rFonts w:asciiTheme="minorHAnsi" w:hAnsiTheme="minorHAnsi" w:cstheme="minorHAnsi"/>
         </w:rPr>
-        <w:t>The President will be responsible for assisting all subgroups.</w:t>
+        <w:t>The President shall maintain contact with our advisor.</w:t>
       </w:r>
     </w:p>
     <w:p>
@@ -1255,24 +1261,6 @@
         <w:rPr>
           <w:rFonts w:asciiTheme="minorHAnsi" w:hAnsiTheme="minorHAnsi" w:cstheme="minorHAnsi"/>
         </w:rPr>
-        <w:t>The President shall maintain contact with our advisor.</w:t>
-      </w:r>
-    </w:p>
-    <w:p>
-      <w:pPr>
-        <w:numPr>
-          <w:ilvl w:val="0"/>
-          <w:numId w:val="1"/>
-        </w:numPr>
-        <w:contextualSpacing/>
-        <w:rPr>
-          <w:rFonts w:asciiTheme="minorHAnsi" w:hAnsiTheme="minorHAnsi" w:cstheme="minorHAnsi"/>
-        </w:rPr>
-      </w:pPr>
-      <w:r>
-        <w:rPr>
-          <w:rFonts w:asciiTheme="minorHAnsi" w:hAnsiTheme="minorHAnsi" w:cstheme="minorHAnsi"/>
-        </w:rPr>
         <w:t>The President shall maintain contact with SEDS USA</w:t>
       </w:r>
     </w:p>
@@ -1359,7 +1347,7 @@
         <w:rPr>
           <w:rFonts w:asciiTheme="minorHAnsi" w:hAnsiTheme="minorHAnsi" w:cstheme="minorHAnsi"/>
         </w:rPr>
-        <w:t>The Vice President is responsible for discussions with the secretary and MUB</w:t>
+        <w:t>The Vice President is responsible for discussions with the MUB</w:t>
       </w:r>
     </w:p>
     <w:p>
@@ -1438,122 +1426,124 @@
     </w:p>
     <w:p>
       <w:pPr>
-        <w:rPr>
-          <w:rFonts w:asciiTheme="minorHAnsi" w:eastAsia="Times New Roman" w:hAnsiTheme="minorHAnsi" w:cstheme="minorHAnsi"/>
-          <w:bCs/>
-        </w:rPr>
-      </w:pPr>
-      <w:r>
-        <w:rPr>
-          <w:rFonts w:asciiTheme="minorHAnsi" w:eastAsia="Times New Roman" w:hAnsiTheme="minorHAnsi" w:cstheme="minorHAnsi"/>
-          <w:bCs/>
-        </w:rPr>
-        <w:t>The CTO can be an Electrical / Mechanical Engineering Lead</w:t>
-      </w:r>
-    </w:p>
-    <w:p>
-      <w:pPr>
-        <w:rPr>
-          <w:rFonts w:asciiTheme="minorHAnsi" w:eastAsia="Times New Roman" w:hAnsiTheme="minorHAnsi" w:cstheme="minorHAnsi"/>
-          <w:bCs/>
-        </w:rPr>
-      </w:pPr>
-      <w:r>
-        <w:rPr>
-          <w:rFonts w:asciiTheme="minorHAnsi" w:eastAsia="Times New Roman" w:hAnsiTheme="minorHAnsi" w:cstheme="minorHAnsi"/>
-          <w:bCs/>
-        </w:rPr>
-        <w:t>Has the ability to propose new engineering projects</w:t>
-      </w:r>
-    </w:p>
-    <w:p>
-      <w:pPr>
-        <w:rPr>
-          <w:rFonts w:asciiTheme="minorHAnsi" w:eastAsia="Times New Roman" w:hAnsiTheme="minorHAnsi" w:cstheme="minorHAnsi"/>
-          <w:bCs/>
-        </w:rPr>
-      </w:pPr>
-      <w:r>
-        <w:rPr>
-          <w:rFonts w:asciiTheme="minorHAnsi" w:eastAsia="Times New Roman" w:hAnsiTheme="minorHAnsi" w:cstheme="minorHAnsi"/>
-          <w:bCs/>
-        </w:rPr>
-        <w:t xml:space="preserve">Has the ability to amend the responsibilities of the Senior Mechanical / Electrical Project Lead </w:t>
-      </w:r>
-    </w:p>
-    <w:p>
-      <w:pPr>
+        <w:pStyle w:val="ListParagraph"/>
         <w:numPr>
           <w:ilvl w:val="0"/>
-          <w:numId w:val="8"/>
+          <w:numId w:val="13"/>
         </w:numPr>
-        <w:contextualSpacing/>
-        <w:rPr>
-          <w:rFonts w:asciiTheme="minorHAnsi" w:eastAsia="Times New Roman" w:hAnsiTheme="minorHAnsi" w:cstheme="minorHAnsi"/>
-          <w:bCs/>
-        </w:rPr>
-      </w:pPr>
-      <w:r>
-        <w:rPr>
-          <w:rFonts w:asciiTheme="minorHAnsi" w:hAnsiTheme="minorHAnsi" w:cstheme="minorHAnsi"/>
-        </w:rPr>
-        <w:t xml:space="preserve">The CTO is responsible for managing the Mechanical and Electrical Engineering leads </w:t>
-      </w:r>
-    </w:p>
-    <w:p>
-      <w:pPr>
+        <w:rPr>
+          <w:rFonts w:eastAsia="Times New Roman" w:cstheme="minorHAnsi"/>
+          <w:bCs/>
+        </w:rPr>
+      </w:pPr>
+      <w:r>
+        <w:rPr>
+          <w:rFonts w:eastAsia="Times New Roman" w:cstheme="minorHAnsi"/>
+          <w:bCs/>
+        </w:rPr>
+        <w:t>The CTO can be an Electrical / Mechanical Engineering Lead</w:t>
+      </w:r>
+    </w:p>
+    <w:p>
+      <w:pPr>
+        <w:pStyle w:val="ListParagraph"/>
         <w:numPr>
           <w:ilvl w:val="0"/>
-          <w:numId w:val="8"/>
+          <w:numId w:val="13"/>
         </w:numPr>
-        <w:contextualSpacing/>
-        <w:rPr>
-          <w:rFonts w:asciiTheme="minorHAnsi" w:eastAsia="Times New Roman" w:hAnsiTheme="minorHAnsi" w:cstheme="minorHAnsi"/>
-          <w:bCs/>
-        </w:rPr>
-      </w:pPr>
-      <w:r>
-        <w:rPr>
-          <w:rFonts w:asciiTheme="minorHAnsi" w:hAnsiTheme="minorHAnsi" w:cstheme="minorHAnsi"/>
-        </w:rPr>
-        <w:t xml:space="preserve">The CTO is responsible for member / senior presentations </w:t>
-      </w:r>
-    </w:p>
-    <w:p>
-      <w:pPr>
+        <w:rPr>
+          <w:rFonts w:eastAsia="Times New Roman" w:cstheme="minorHAnsi"/>
+          <w:bCs/>
+        </w:rPr>
+      </w:pPr>
+      <w:r>
+        <w:rPr>
+          <w:rFonts w:eastAsia="Times New Roman" w:cstheme="minorHAnsi"/>
+          <w:bCs/>
+        </w:rPr>
+        <w:t>The CTO h</w:t>
+      </w:r>
+      <w:r>
+        <w:rPr>
+          <w:rFonts w:eastAsia="Times New Roman" w:cstheme="minorHAnsi"/>
+          <w:bCs/>
+        </w:rPr>
+        <w:t xml:space="preserve">as the ability to amend the responsibilities of the Senior Mechanical / Electrical Project Lead </w:t>
+      </w:r>
+    </w:p>
+    <w:p>
+      <w:pPr>
+        <w:pStyle w:val="ListParagraph"/>
         <w:numPr>
           <w:ilvl w:val="0"/>
-          <w:numId w:val="8"/>
+          <w:numId w:val="13"/>
         </w:numPr>
-        <w:contextualSpacing/>
-        <w:rPr>
-          <w:rFonts w:asciiTheme="minorHAnsi" w:eastAsia="Times New Roman" w:hAnsiTheme="minorHAnsi" w:cstheme="minorHAnsi"/>
-          <w:bCs/>
-        </w:rPr>
-      </w:pPr>
-      <w:r>
-        <w:rPr>
-          <w:rFonts w:asciiTheme="minorHAnsi" w:eastAsia="Times New Roman" w:hAnsiTheme="minorHAnsi" w:cstheme="minorHAnsi"/>
-          <w:bCs/>
-        </w:rPr>
-        <w:t xml:space="preserve">The CTO is responsible for team entry into competitions </w:t>
-      </w:r>
-    </w:p>
-    <w:p>
-      <w:pPr>
+        <w:rPr>
+          <w:rFonts w:eastAsia="Times New Roman" w:cstheme="minorHAnsi"/>
+          <w:bCs/>
+        </w:rPr>
+      </w:pPr>
+      <w:r>
+        <w:rPr>
+          <w:rFonts w:cstheme="minorHAnsi"/>
+        </w:rPr>
+        <w:t xml:space="preserve">The CTO is responsible for managing the Mechanical and Electrical Engineering leads </w:t>
+      </w:r>
+    </w:p>
+    <w:p>
+      <w:pPr>
+        <w:pStyle w:val="ListParagraph"/>
         <w:numPr>
           <w:ilvl w:val="0"/>
-          <w:numId w:val="8"/>
+          <w:numId w:val="13"/>
         </w:numPr>
-        <w:contextualSpacing/>
-        <w:rPr>
-          <w:rFonts w:asciiTheme="minorHAnsi" w:eastAsia="Times New Roman" w:hAnsiTheme="minorHAnsi" w:cstheme="minorHAnsi"/>
-          <w:bCs/>
-        </w:rPr>
-      </w:pPr>
-      <w:r>
-        <w:rPr>
-          <w:rFonts w:asciiTheme="minorHAnsi" w:eastAsia="Times New Roman" w:hAnsiTheme="minorHAnsi" w:cstheme="minorHAnsi"/>
+        <w:rPr>
+          <w:rFonts w:eastAsia="Times New Roman" w:cstheme="minorHAnsi"/>
+          <w:bCs/>
+        </w:rPr>
+      </w:pPr>
+      <w:r>
+        <w:rPr>
+          <w:rFonts w:cstheme="minorHAnsi"/>
+        </w:rPr>
+        <w:t xml:space="preserve">The CTO is responsible for member / senior presentations </w:t>
+      </w:r>
+    </w:p>
+    <w:p>
+      <w:pPr>
+        <w:pStyle w:val="ListParagraph"/>
+        <w:numPr>
+          <w:ilvl w:val="0"/>
+          <w:numId w:val="13"/>
+        </w:numPr>
+        <w:rPr>
+          <w:rFonts w:eastAsia="Times New Roman" w:cstheme="minorHAnsi"/>
+          <w:bCs/>
+        </w:rPr>
+      </w:pPr>
+      <w:r>
+        <w:rPr>
+          <w:rFonts w:eastAsia="Times New Roman" w:cstheme="minorHAnsi"/>
+          <w:bCs/>
+        </w:rPr>
+        <w:t xml:space="preserve">The CTO is responsible for team entry into competitions </w:t>
+      </w:r>
+    </w:p>
+    <w:p>
+      <w:pPr>
+        <w:pStyle w:val="ListParagraph"/>
+        <w:numPr>
+          <w:ilvl w:val="0"/>
+          <w:numId w:val="13"/>
+        </w:numPr>
+        <w:rPr>
+          <w:rFonts w:eastAsia="Times New Roman" w:cstheme="minorHAnsi"/>
+          <w:bCs/>
+        </w:rPr>
+      </w:pPr>
+      <w:r>
+        <w:rPr>
+          <w:rFonts w:eastAsia="Times New Roman" w:cstheme="minorHAnsi"/>
           <w:bCs/>
         </w:rPr>
         <w:t>The CTO is responsible for organizing engineering timelines</w:t>
@@ -1663,7 +1653,13 @@
         <w:rPr>
           <w:rFonts w:asciiTheme="minorHAnsi" w:hAnsiTheme="minorHAnsi" w:cstheme="minorHAnsi"/>
         </w:rPr>
-        <w:t xml:space="preserve">The CFO will be responsible for maintaining communication with Sheri (UNH Student Org Finance Office.) </w:t>
+        <w:t>The CFO will be responsible for maintaining communication with Sheri (U</w:t>
+      </w:r>
+      <w:r>
+        <w:rPr>
+          <w:rFonts w:asciiTheme="minorHAnsi" w:hAnsiTheme="minorHAnsi" w:cstheme="minorHAnsi"/>
+        </w:rPr>
+        <w:t>NH Student Org Finance Office) or with anyone who currently deals with engineering organization finances.</w:t>
       </w:r>
     </w:p>
     <w:p>
@@ -1689,7 +1685,6 @@
           <w:bCs/>
           <w:u w:val="single"/>
         </w:rPr>
-        <w:lastRenderedPageBreak/>
         <w:t>Section 5</w:t>
       </w:r>
     </w:p>
@@ -1830,130 +1825,124 @@
     </w:p>
     <w:p>
       <w:pPr>
+        <w:pStyle w:val="ListParagraph"/>
         <w:numPr>
           <w:ilvl w:val="0"/>
           <w:numId w:val="6"/>
         </w:numPr>
-        <w:contextualSpacing/>
-        <w:rPr>
-          <w:rFonts w:asciiTheme="minorHAnsi" w:hAnsiTheme="minorHAnsi" w:cstheme="minorHAnsi"/>
-        </w:rPr>
-      </w:pPr>
-      <w:r>
-        <w:rPr>
-          <w:rFonts w:asciiTheme="minorHAnsi" w:hAnsiTheme="minorHAnsi" w:cstheme="minorHAnsi"/>
+        <w:rPr>
+          <w:rFonts w:cstheme="minorHAnsi"/>
+        </w:rPr>
+      </w:pPr>
+      <w:r>
+        <w:rPr>
+          <w:rFonts w:cstheme="minorHAnsi"/>
         </w:rPr>
         <w:t xml:space="preserve">The </w:t>
       </w:r>
       <w:r>
         <w:rPr>
-          <w:rFonts w:asciiTheme="minorHAnsi" w:hAnsiTheme="minorHAnsi" w:cstheme="minorHAnsi"/>
+          <w:rFonts w:cstheme="minorHAnsi"/>
         </w:rPr>
         <w:t xml:space="preserve">CMO </w:t>
       </w:r>
       <w:r>
         <w:rPr>
-          <w:rFonts w:asciiTheme="minorHAnsi" w:hAnsiTheme="minorHAnsi" w:cstheme="minorHAnsi"/>
+          <w:rFonts w:cstheme="minorHAnsi"/>
         </w:rPr>
         <w:t xml:space="preserve">is responsible for social media presence </w:t>
       </w:r>
     </w:p>
     <w:p>
       <w:pPr>
+        <w:pStyle w:val="ListParagraph"/>
         <w:numPr>
           <w:ilvl w:val="0"/>
           <w:numId w:val="6"/>
         </w:numPr>
-        <w:contextualSpacing/>
-        <w:rPr>
-          <w:rFonts w:asciiTheme="minorHAnsi" w:hAnsiTheme="minorHAnsi" w:cstheme="minorHAnsi"/>
-        </w:rPr>
-      </w:pPr>
-      <w:r>
-        <w:rPr>
-          <w:rFonts w:asciiTheme="minorHAnsi" w:hAnsiTheme="minorHAnsi" w:cstheme="minorHAnsi"/>
+        <w:rPr>
+          <w:rFonts w:cstheme="minorHAnsi"/>
+        </w:rPr>
+      </w:pPr>
+      <w:r>
+        <w:rPr>
+          <w:rFonts w:cstheme="minorHAnsi"/>
         </w:rPr>
         <w:t xml:space="preserve">The </w:t>
       </w:r>
       <w:r>
         <w:rPr>
-          <w:rFonts w:asciiTheme="minorHAnsi" w:hAnsiTheme="minorHAnsi" w:cstheme="minorHAnsi"/>
+          <w:rFonts w:cstheme="minorHAnsi"/>
         </w:rPr>
         <w:t xml:space="preserve">CMO </w:t>
       </w:r>
       <w:r>
         <w:rPr>
-          <w:rFonts w:asciiTheme="minorHAnsi" w:hAnsiTheme="minorHAnsi" w:cstheme="minorHAnsi"/>
+          <w:rFonts w:cstheme="minorHAnsi"/>
         </w:rPr>
         <w:t>is responsible for monthly newsletter</w:t>
       </w:r>
     </w:p>
     <w:p>
       <w:pPr>
+        <w:pStyle w:val="ListParagraph"/>
         <w:numPr>
           <w:ilvl w:val="0"/>
           <w:numId w:val="6"/>
         </w:numPr>
-        <w:contextualSpacing/>
-        <w:rPr>
-          <w:rFonts w:asciiTheme="minorHAnsi" w:hAnsiTheme="minorHAnsi" w:cstheme="minorHAnsi"/>
-        </w:rPr>
-      </w:pPr>
-      <w:r>
-        <w:rPr>
-          <w:rFonts w:asciiTheme="minorHAnsi" w:hAnsiTheme="minorHAnsi" w:cstheme="minorHAnsi"/>
+        <w:rPr>
+          <w:rFonts w:cstheme="minorHAnsi"/>
+        </w:rPr>
+      </w:pPr>
+      <w:r>
+        <w:rPr>
+          <w:rFonts w:cstheme="minorHAnsi"/>
         </w:rPr>
         <w:t xml:space="preserve">The </w:t>
       </w:r>
       <w:r>
         <w:rPr>
-          <w:rFonts w:asciiTheme="minorHAnsi" w:hAnsiTheme="minorHAnsi" w:cstheme="minorHAnsi"/>
+          <w:rFonts w:cstheme="minorHAnsi"/>
         </w:rPr>
         <w:t xml:space="preserve">CMO </w:t>
       </w:r>
       <w:r>
         <w:rPr>
-          <w:rFonts w:asciiTheme="minorHAnsi" w:hAnsiTheme="minorHAnsi" w:cstheme="minorHAnsi"/>
+          <w:rFonts w:cstheme="minorHAnsi"/>
         </w:rPr>
         <w:t>is responsible for UNH Outreach</w:t>
       </w:r>
     </w:p>
     <w:p>
       <w:pPr>
+        <w:pStyle w:val="ListParagraph"/>
         <w:numPr>
           <w:ilvl w:val="0"/>
           <w:numId w:val="6"/>
         </w:numPr>
-        <w:contextualSpacing/>
-        <w:rPr>
-          <w:rFonts w:asciiTheme="minorHAnsi" w:hAnsiTheme="minorHAnsi" w:cstheme="minorHAnsi"/>
-        </w:rPr>
-      </w:pPr>
-      <w:r>
-        <w:rPr>
-          <w:rFonts w:asciiTheme="minorHAnsi" w:hAnsiTheme="minorHAnsi" w:cstheme="minorHAnsi"/>
-        </w:rPr>
+        <w:rPr>
+          <w:rFonts w:cstheme="minorHAnsi"/>
+        </w:rPr>
+      </w:pPr>
+      <w:r>
+        <w:rPr>
+          <w:rFonts w:cstheme="minorHAnsi"/>
+        </w:rPr>
+        <w:lastRenderedPageBreak/>
         <w:t xml:space="preserve">The </w:t>
       </w:r>
       <w:r>
         <w:rPr>
-          <w:rFonts w:asciiTheme="minorHAnsi" w:hAnsiTheme="minorHAnsi" w:cstheme="minorHAnsi"/>
+          <w:rFonts w:cstheme="minorHAnsi"/>
         </w:rPr>
         <w:t xml:space="preserve">CMO </w:t>
       </w:r>
       <w:r>
         <w:rPr>
-          <w:rFonts w:asciiTheme="minorHAnsi" w:hAnsiTheme="minorHAnsi" w:cstheme="minorHAnsi"/>
+          <w:rFonts w:cstheme="minorHAnsi"/>
         </w:rPr>
         <w:t xml:space="preserve">is responsible for Launch / Experiment advertisement </w:t>
       </w:r>
-    </w:p>
-    <w:p>
-      <w:pPr>
-        <w:rPr>
-          <w:rFonts w:asciiTheme="minorHAnsi" w:hAnsiTheme="minorHAnsi" w:cstheme="minorHAnsi"/>
-        </w:rPr>
-      </w:pPr>
     </w:p>
     <w:p>
       <w:pPr>
@@ -1998,7 +1987,7 @@
         <w:rPr>
           <w:rFonts w:asciiTheme="minorHAnsi" w:hAnsiTheme="minorHAnsi" w:cstheme="minorHAnsi"/>
         </w:rPr>
-        <w:t>The Director of External Outreach Lead is responsible for planning/leading outreach events</w:t>
+        <w:t>The External Outreach Lead is responsible for planning/leading outreach events</w:t>
       </w:r>
     </w:p>
     <w:p>
@@ -2016,7 +2005,7 @@
         <w:rPr>
           <w:rFonts w:asciiTheme="minorHAnsi" w:hAnsiTheme="minorHAnsi" w:cstheme="minorHAnsi"/>
         </w:rPr>
-        <w:t xml:space="preserve">The Director of External Outreach Lead is responsible for contacting businesses for industry presentations  </w:t>
+        <w:t xml:space="preserve">The External Outreach Lead is responsible for contacting businesses for industry presentations  </w:t>
       </w:r>
     </w:p>
     <w:p>
@@ -2299,7 +2288,6 @@
         <w:rPr>
           <w:rFonts w:asciiTheme="minorHAnsi" w:hAnsiTheme="minorHAnsi" w:cstheme="minorHAnsi"/>
         </w:rPr>
-        <w:lastRenderedPageBreak/>
         <w:t>The Senior Mechanical Project Lead oversees organizing and turning in all Senior Project deadlines</w:t>
       </w:r>
     </w:p>
@@ -2442,14 +2430,24 @@
       <w:pPr>
         <w:rPr>
           <w:rFonts w:asciiTheme="minorHAnsi" w:eastAsia="Times New Roman" w:hAnsiTheme="minorHAnsi" w:cstheme="minorHAnsi"/>
-        </w:rPr>
-      </w:pPr>
-      <w:r>
-        <w:rPr>
-          <w:rFonts w:asciiTheme="minorHAnsi" w:eastAsia="Times New Roman" w:hAnsiTheme="minorHAnsi" w:cstheme="minorHAnsi"/>
           <w:b/>
           <w:bCs/>
         </w:rPr>
+      </w:pPr>
+    </w:p>
+    <w:p>
+      <w:pPr>
+        <w:rPr>
+          <w:rFonts w:asciiTheme="minorHAnsi" w:eastAsia="Times New Roman" w:hAnsiTheme="minorHAnsi" w:cstheme="minorHAnsi"/>
+        </w:rPr>
+      </w:pPr>
+      <w:r>
+        <w:rPr>
+          <w:rFonts w:asciiTheme="minorHAnsi" w:eastAsia="Times New Roman" w:hAnsiTheme="minorHAnsi" w:cstheme="minorHAnsi"/>
+          <w:b/>
+          <w:bCs/>
+        </w:rPr>
+        <w:lastRenderedPageBreak/>
         <w:t xml:space="preserve">ARTICLE VI– COMMITTEES </w:t>
       </w:r>
       <w:r>
@@ -2673,15 +2671,6 @@
           <w:b/>
           <w:bCs/>
         </w:rPr>
-        <w:br w:type="column"/>
-      </w:r>
-      <w:r>
-        <w:rPr>
-          <w:rFonts w:asciiTheme="minorHAnsi" w:hAnsiTheme="minorHAnsi" w:cstheme="minorHAnsi"/>
-          <w:b/>
-          <w:bCs/>
-        </w:rPr>
-        <w:lastRenderedPageBreak/>
         <w:t>ARTICLE VIII– BYLAWS</w:t>
       </w:r>
     </w:p>
@@ -2874,14 +2863,60 @@
         </w:tabs>
         <w:rPr>
           <w:rFonts w:asciiTheme="minorHAnsi" w:hAnsiTheme="minorHAnsi" w:cstheme="minorHAnsi"/>
-        </w:rPr>
-      </w:pPr>
-      <w:r>
-        <w:rPr>
-          <w:rFonts w:asciiTheme="minorHAnsi" w:hAnsiTheme="minorHAnsi" w:cstheme="minorHAnsi"/>
           <w:b/>
           <w:bCs/>
         </w:rPr>
+      </w:pPr>
+    </w:p>
+    <w:p>
+      <w:pPr>
+        <w:tabs>
+          <w:tab w:val="left" w:pos="360"/>
+          <w:tab w:val="left" w:pos="810"/>
+          <w:tab w:val="left" w:pos="1080"/>
+          <w:tab w:val="left" w:pos="1440"/>
+        </w:tabs>
+        <w:rPr>
+          <w:rFonts w:asciiTheme="minorHAnsi" w:hAnsiTheme="minorHAnsi" w:cstheme="minorHAnsi"/>
+          <w:b/>
+          <w:bCs/>
+        </w:rPr>
+      </w:pPr>
+    </w:p>
+    <w:p>
+      <w:pPr>
+        <w:tabs>
+          <w:tab w:val="left" w:pos="360"/>
+          <w:tab w:val="left" w:pos="810"/>
+          <w:tab w:val="left" w:pos="1080"/>
+          <w:tab w:val="left" w:pos="1440"/>
+        </w:tabs>
+        <w:rPr>
+          <w:rFonts w:asciiTheme="minorHAnsi" w:hAnsiTheme="minorHAnsi" w:cstheme="minorHAnsi"/>
+          <w:b/>
+          <w:bCs/>
+        </w:rPr>
+      </w:pPr>
+    </w:p>
+    <w:p>
+      <w:pPr>
+        <w:tabs>
+          <w:tab w:val="left" w:pos="360"/>
+          <w:tab w:val="left" w:pos="810"/>
+          <w:tab w:val="left" w:pos="1080"/>
+          <w:tab w:val="left" w:pos="1440"/>
+        </w:tabs>
+        <w:rPr>
+          <w:rFonts w:asciiTheme="minorHAnsi" w:hAnsiTheme="minorHAnsi" w:cstheme="minorHAnsi"/>
+        </w:rPr>
+      </w:pPr>
+      <w:r>
+        <w:rPr>
+          <w:rFonts w:asciiTheme="minorHAnsi" w:hAnsiTheme="minorHAnsi" w:cstheme="minorHAnsi"/>
+          <w:b/>
+          <w:bCs/>
+        </w:rPr>
+        <w:lastRenderedPageBreak/>
         <w:t>ARTICLE IX– AMENDMENTS TO THE CONSTITUTION</w:t>
       </w:r>
     </w:p>
@@ -2943,7 +2978,19 @@
         <w:rPr>
           <w:rFonts w:asciiTheme="minorHAnsi" w:hAnsiTheme="minorHAnsi" w:cstheme="minorHAnsi"/>
         </w:rPr>
-        <w:t>Anyone may propose amendments to the constitution.</w:t>
+        <w:t>Anyone</w:t>
+      </w:r>
+      <w:r>
+        <w:rPr>
+          <w:rFonts w:asciiTheme="minorHAnsi" w:hAnsiTheme="minorHAnsi" w:cstheme="minorHAnsi"/>
+        </w:rPr>
+        <w:t xml:space="preserve"> may propose amendments to the C</w:t>
+      </w:r>
+      <w:r>
+        <w:rPr>
+          <w:rFonts w:asciiTheme="minorHAnsi" w:hAnsiTheme="minorHAnsi" w:cstheme="minorHAnsi"/>
+        </w:rPr>
+        <w:t>onstitution.</w:t>
       </w:r>
     </w:p>
     <w:p>
@@ -3056,6 +3103,8 @@
           <w:rFonts w:asciiTheme="minorHAnsi" w:hAnsiTheme="minorHAnsi" w:cstheme="minorHAnsi"/>
         </w:rPr>
       </w:pPr>
+      <w:bookmarkStart w:id="0" w:name="_GoBack"/>
+      <w:bookmarkEnd w:id="0"/>
       <w:r>
         <w:rPr>
           <w:rFonts w:asciiTheme="minorHAnsi" w:hAnsiTheme="minorHAnsi" w:cstheme="minorHAnsi"/>
@@ -3086,7 +3135,13 @@
         <w:rPr>
           <w:rFonts w:asciiTheme="minorHAnsi" w:hAnsiTheme="minorHAnsi" w:cstheme="minorHAnsi"/>
         </w:rPr>
-        <w:t>The COO will be responsible for updating the constitution on Wildcat Link.</w:t>
+        <w:t>The CM</w:t>
+      </w:r>
+      <w:r>
+        <w:rPr>
+          <w:rFonts w:asciiTheme="minorHAnsi" w:hAnsiTheme="minorHAnsi" w:cstheme="minorHAnsi"/>
+        </w:rPr>
+        <w:t>O will be responsible for updating the constitution on Wildcat Link.</w:t>
       </w:r>
     </w:p>
     <w:p>
@@ -3168,6 +3223,95 @@
 <file path=word/numbering.xml><?xml version="1.0" encoding="utf-8"?>
 <w:numbering xmlns:wpc="http://schemas.microsoft.com/office/word/2010/wordprocessingCanvas" xmlns:cx="http://schemas.microsoft.com/office/drawing/2014/chartex" xmlns:cx1="http://schemas.microsoft.com/office/drawing/2015/9/8/chartex" xmlns:mc="http://schemas.openxmlformats.org/markup-compatibility/2006" xmlns:o="urn:schemas-microsoft-com:office:office" xmlns:r="http://schemas.openxmlformats.org/officeDocument/2006/relationships" xmlns:m="http://schemas.openxmlformats.org/officeDocument/2006/math" xmlns:v="urn:schemas-microsoft-com:vml" xmlns:wp14="http://schemas.microsoft.com/office/word/2010/wordprocessingDrawing" xmlns:wp="http://schemas.openxmlformats.org/drawingml/2006/wordprocessingDrawing" xmlns:w10="urn:schemas-microsoft-com:office:word" xmlns:w="http://schemas.openxmlformats.org/wordprocessingml/2006/main" xmlns:w14="http://schemas.microsoft.com/office/word/2010/wordml" xmlns:w15="http://schemas.microsoft.com/office/word/2012/wordml" xmlns:w16se="http://schemas.microsoft.com/office/word/2015/wordml/symex" xmlns:wpg="http://schemas.microsoft.com/office/word/2010/wordprocessingGroup" xmlns:wpi="http://schemas.microsoft.com/office/word/2010/wordprocessingInk" xmlns:wne="http://schemas.microsoft.com/office/word/2006/wordml" xmlns:wps="http://schemas.microsoft.com/office/word/2010/wordprocessingShape" mc:Ignorable="w14 w15 w16se wp14">
   <w:abstractNum w:abstractNumId="0" w15:restartNumberingAfterBreak="0">
+    <w:nsid w:val="15D41092"/>
+    <w:multiLevelType w:val="hybridMultilevel"/>
+    <w:tmpl w:val="65947568"/>
+    <w:lvl w:ilvl="0" w:tplc="0409000F">
+      <w:start w:val="1"/>
+      <w:numFmt w:val="decimal"/>
+      <w:lvlText w:val="%1."/>
+      <w:lvlJc w:val="left"/>
+      <w:pPr>
+        <w:ind w:left="720" w:hanging="360"/>
+      </w:pPr>
+      <w:rPr>
+        <w:rFonts w:hint="default"/>
+      </w:rPr>
+    </w:lvl>
+    <w:lvl w:ilvl="1" w:tplc="04090019" w:tentative="1">
+      <w:start w:val="1"/>
+      <w:numFmt w:val="lowerLetter"/>
+      <w:lvlText w:val="%2."/>
+      <w:lvlJc w:val="left"/>
+      <w:pPr>
+        <w:ind w:left="1440" w:hanging="360"/>
+      </w:pPr>
+    </w:lvl>
+    <w:lvl w:ilvl="2" w:tplc="0409001B" w:tentative="1">
+      <w:start w:val="1"/>
+      <w:numFmt w:val="lowerRoman"/>
+      <w:lvlText w:val="%3."/>
+      <w:lvlJc w:val="right"/>
+      <w:pPr>
+        <w:ind w:left="2160" w:hanging="180"/>
+      </w:pPr>
+    </w:lvl>
+    <w:lvl w:ilvl="3" w:tplc="0409000F" w:tentative="1">
+      <w:start w:val="1"/>
+      <w:numFmt w:val="decimal"/>
+      <w:lvlText w:val="%4."/>
+      <w:lvlJc w:val="left"/>
+      <w:pPr>
+        <w:ind w:left="2880" w:hanging="360"/>
+      </w:pPr>
+    </w:lvl>
+    <w:lvl w:ilvl="4" w:tplc="04090019" w:tentative="1">
+      <w:start w:val="1"/>
+      <w:numFmt w:val="lowerLetter"/>
+      <w:lvlText w:val="%5."/>
+      <w:lvlJc w:val="left"/>
+      <w:pPr>
+        <w:ind w:left="3600" w:hanging="360"/>
+      </w:pPr>
+    </w:lvl>
+    <w:lvl w:ilvl="5" w:tplc="0409001B" w:tentative="1">
+      <w:start w:val="1"/>
+      <w:numFmt w:val="lowerRoman"/>
+      <w:lvlText w:val="%6."/>
+      <w:lvlJc w:val="right"/>
+      <w:pPr>
+        <w:ind w:left="4320" w:hanging="180"/>
+      </w:pPr>
+    </w:lvl>
+    <w:lvl w:ilvl="6" w:tplc="0409000F" w:tentative="1">
+      <w:start w:val="1"/>
+      <w:numFmt w:val="decimal"/>
+      <w:lvlText w:val="%7."/>
+      <w:lvlJc w:val="left"/>
+      <w:pPr>
+        <w:ind w:left="5040" w:hanging="360"/>
+      </w:pPr>
+    </w:lvl>
+    <w:lvl w:ilvl="7" w:tplc="04090019" w:tentative="1">
+      <w:start w:val="1"/>
+      <w:numFmt w:val="lowerLetter"/>
+      <w:lvlText w:val="%8."/>
+      <w:lvlJc w:val="left"/>
+      <w:pPr>
+        <w:ind w:left="5760" w:hanging="360"/>
+      </w:pPr>
+    </w:lvl>
+    <w:lvl w:ilvl="8" w:tplc="0409001B" w:tentative="1">
+      <w:start w:val="1"/>
+      <w:numFmt w:val="lowerRoman"/>
+      <w:lvlText w:val="%9."/>
+      <w:lvlJc w:val="right"/>
+      <w:pPr>
+        <w:ind w:left="6480" w:hanging="180"/>
+      </w:pPr>
+    </w:lvl>
+  </w:abstractNum>
+  <w:abstractNum w:abstractNumId="1" w15:restartNumberingAfterBreak="0">
     <w:nsid w:val="181061B6"/>
     <w:multiLevelType w:val="hybridMultilevel"/>
     <w:tmpl w:val="90E8A7E4"/>
@@ -3253,7 +3397,7 @@
       </w:pPr>
     </w:lvl>
   </w:abstractNum>
-  <w:abstractNum w:abstractNumId="1" w15:restartNumberingAfterBreak="0">
+  <w:abstractNum w:abstractNumId="2" w15:restartNumberingAfterBreak="0">
     <w:nsid w:val="1B293928"/>
     <w:multiLevelType w:val="hybridMultilevel"/>
     <w:tmpl w:val="E0605886"/>
@@ -3339,7 +3483,7 @@
       </w:pPr>
     </w:lvl>
   </w:abstractNum>
-  <w:abstractNum w:abstractNumId="2" w15:restartNumberingAfterBreak="0">
+  <w:abstractNum w:abstractNumId="3" w15:restartNumberingAfterBreak="0">
     <w:nsid w:val="27232125"/>
     <w:multiLevelType w:val="hybridMultilevel"/>
     <w:tmpl w:val="90E8A7E4"/>
@@ -3425,7 +3569,7 @@
       </w:pPr>
     </w:lvl>
   </w:abstractNum>
-  <w:abstractNum w:abstractNumId="3" w15:restartNumberingAfterBreak="0">
+  <w:abstractNum w:abstractNumId="4" w15:restartNumberingAfterBreak="0">
     <w:nsid w:val="363B31D8"/>
     <w:multiLevelType w:val="hybridMultilevel"/>
     <w:tmpl w:val="EA38FD9C"/>
@@ -3511,7 +3655,7 @@
       </w:pPr>
     </w:lvl>
   </w:abstractNum>
-  <w:abstractNum w:abstractNumId="4" w15:restartNumberingAfterBreak="0">
+  <w:abstractNum w:abstractNumId="5" w15:restartNumberingAfterBreak="0">
     <w:nsid w:val="41A775F3"/>
     <w:multiLevelType w:val="hybridMultilevel"/>
     <w:tmpl w:val="70084B38"/>
@@ -3597,7 +3741,7 @@
       </w:pPr>
     </w:lvl>
   </w:abstractNum>
-  <w:abstractNum w:abstractNumId="5" w15:restartNumberingAfterBreak="0">
+  <w:abstractNum w:abstractNumId="6" w15:restartNumberingAfterBreak="0">
     <w:nsid w:val="4A7D5C7D"/>
     <w:multiLevelType w:val="hybridMultilevel"/>
     <w:tmpl w:val="D6A87680"/>
@@ -3683,7 +3827,7 @@
       </w:pPr>
     </w:lvl>
   </w:abstractNum>
-  <w:abstractNum w:abstractNumId="6" w15:restartNumberingAfterBreak="0">
+  <w:abstractNum w:abstractNumId="7" w15:restartNumberingAfterBreak="0">
     <w:nsid w:val="4F036B39"/>
     <w:multiLevelType w:val="hybridMultilevel"/>
     <w:tmpl w:val="9588F712"/>
@@ -3769,7 +3913,7 @@
       </w:pPr>
     </w:lvl>
   </w:abstractNum>
-  <w:abstractNum w:abstractNumId="7" w15:restartNumberingAfterBreak="0">
+  <w:abstractNum w:abstractNumId="8" w15:restartNumberingAfterBreak="0">
     <w:nsid w:val="52DE566B"/>
     <w:multiLevelType w:val="hybridMultilevel"/>
     <w:tmpl w:val="096275D0"/>
@@ -3855,7 +3999,7 @@
       </w:pPr>
     </w:lvl>
   </w:abstractNum>
-  <w:abstractNum w:abstractNumId="8" w15:restartNumberingAfterBreak="0">
+  <w:abstractNum w:abstractNumId="9" w15:restartNumberingAfterBreak="0">
     <w:nsid w:val="550C0498"/>
     <w:multiLevelType w:val="hybridMultilevel"/>
     <w:tmpl w:val="D6A87680"/>
@@ -3941,7 +4085,7 @@
       </w:pPr>
     </w:lvl>
   </w:abstractNum>
-  <w:abstractNum w:abstractNumId="9" w15:restartNumberingAfterBreak="0">
+  <w:abstractNum w:abstractNumId="10" w15:restartNumberingAfterBreak="0">
     <w:nsid w:val="56B77FD1"/>
     <w:multiLevelType w:val="hybridMultilevel"/>
     <w:tmpl w:val="9588F712"/>
@@ -4027,7 +4171,7 @@
       </w:pPr>
     </w:lvl>
   </w:abstractNum>
-  <w:abstractNum w:abstractNumId="10" w15:restartNumberingAfterBreak="0">
+  <w:abstractNum w:abstractNumId="11" w15:restartNumberingAfterBreak="0">
     <w:nsid w:val="68D02E67"/>
     <w:multiLevelType w:val="hybridMultilevel"/>
     <w:tmpl w:val="E0605886"/>
@@ -4113,7 +4257,7 @@
       </w:pPr>
     </w:lvl>
   </w:abstractNum>
-  <w:abstractNum w:abstractNumId="11" w15:restartNumberingAfterBreak="0">
+  <w:abstractNum w:abstractNumId="12" w15:restartNumberingAfterBreak="0">
     <w:nsid w:val="798403B4"/>
     <w:multiLevelType w:val="hybridMultilevel"/>
     <w:tmpl w:val="7466DBE2"/>
@@ -4200,40 +4344,43 @@
     </w:lvl>
   </w:abstractNum>
   <w:num w:numId="1">
+    <w:abstractNumId w:val="3"/>
+  </w:num>
+  <w:num w:numId="2">
+    <w:abstractNumId w:val="5"/>
+  </w:num>
+  <w:num w:numId="3">
     <w:abstractNumId w:val="2"/>
   </w:num>
-  <w:num w:numId="2">
+  <w:num w:numId="4">
+    <w:abstractNumId w:val="12"/>
+  </w:num>
+  <w:num w:numId="5">
+    <w:abstractNumId w:val="1"/>
+  </w:num>
+  <w:num w:numId="6">
+    <w:abstractNumId w:val="7"/>
+  </w:num>
+  <w:num w:numId="7">
+    <w:abstractNumId w:val="6"/>
+  </w:num>
+  <w:num w:numId="8">
+    <w:abstractNumId w:val="9"/>
+  </w:num>
+  <w:num w:numId="9">
     <w:abstractNumId w:val="4"/>
   </w:num>
-  <w:num w:numId="3">
-    <w:abstractNumId w:val="1"/>
+  <w:num w:numId="10">
+    <w:abstractNumId w:val="10"/>
   </w:num>
-  <w:num w:numId="4">
+  <w:num w:numId="11">
     <w:abstractNumId w:val="11"/>
   </w:num>
-  <w:num w:numId="5">
-    <w:abstractNumId w:val="0"/>
-  </w:num>
-  <w:num w:numId="6">
-    <w:abstractNumId w:val="6"/>
-  </w:num>
-  <w:num w:numId="7">
-    <w:abstractNumId w:val="5"/>
-  </w:num>
-  <w:num w:numId="8">
+  <w:num w:numId="12">
     <w:abstractNumId w:val="8"/>
   </w:num>
-  <w:num w:numId="9">
-    <w:abstractNumId w:val="3"/>
-  </w:num>
-  <w:num w:numId="10">
-    <w:abstractNumId w:val="9"/>
-  </w:num>
-  <w:num w:numId="11">
-    <w:abstractNumId w:val="10"/>
-  </w:num>
-  <w:num w:numId="12">
-    <w:abstractNumId w:val="7"/>
+  <w:num w:numId="13">
+    <w:abstractNumId w:val="0"/>
   </w:num>
 </w:numbering>
 </file>
@@ -5204,7 +5351,7 @@
 </file>
 
 <file path=customXml/itemProps1.xml><?xml version="1.0" encoding="utf-8"?>
-<ds:datastoreItem xmlns:ds="http://schemas.openxmlformats.org/officeDocument/2006/customXml" ds:itemID="{346E2A5C-8F61-46BD-995A-1AEA2B071C30}">
+<ds:datastoreItem xmlns:ds="http://schemas.openxmlformats.org/officeDocument/2006/customXml" ds:itemID="{05B2DE26-E088-407C-A64B-FBE87BC6A82B}">
   <ds:schemaRefs>
     <ds:schemaRef ds:uri="http://schemas.openxmlformats.org/officeDocument/2006/bibliography"/>
   </ds:schemaRefs>

</xml_diff>